<commit_message>
add code to do DB save and load; also fix reporting. Feng
</commit_message>
<xml_diff>
--- a/inst/extdata/shortTutorialELISAtools.docx
+++ b/inst/extdata/shortTutorialELISAtools.docx
@@ -34,11 +34,20 @@
           <w:sz w:val="36"/>
           <w:szCs w:val="36"/>
         </w:rPr>
-        <w:t xml:space="preserve"> to run analysis</w:t>
-      </w:r>
+        <w:t xml:space="preserve"> </w:t>
+      </w:r>
+      <w:bookmarkStart w:id="0" w:name="_GoBack"/>
+      <w:bookmarkEnd w:id="0"/>
     </w:p>
     <w:sdt>
       <w:sdtPr>
+        <w:rPr>
+          <w:rFonts w:asciiTheme="minorHAnsi" w:eastAsiaTheme="minorEastAsia" w:hAnsiTheme="minorHAnsi" w:cstheme="minorBidi"/>
+          <w:color w:val="auto"/>
+          <w:sz w:val="22"/>
+          <w:szCs w:val="22"/>
+          <w:lang w:eastAsia="zh-CN"/>
+        </w:rPr>
         <w:id w:val="474421099"/>
         <w:docPartObj>
           <w:docPartGallery w:val="Table of Contents"/>
@@ -47,14 +56,9 @@
       </w:sdtPr>
       <w:sdtEndPr>
         <w:rPr>
-          <w:rFonts w:asciiTheme="minorHAnsi" w:eastAsiaTheme="minorEastAsia" w:hAnsiTheme="minorHAnsi" w:cstheme="minorBidi"/>
           <w:b/>
           <w:bCs/>
           <w:noProof/>
-          <w:color w:val="auto"/>
-          <w:sz w:val="22"/>
-          <w:szCs w:val="22"/>
-          <w:lang w:eastAsia="zh-CN"/>
         </w:rPr>
       </w:sdtEndPr>
       <w:sdtContent>
@@ -100,7 +104,7 @@
             </w:rPr>
             <w:fldChar w:fldCharType="separate"/>
           </w:r>
-          <w:hyperlink w:anchor="_Toc521322092" w:history="1">
+          <w:hyperlink w:anchor="_Toc522844669" w:history="1">
             <w:r>
               <w:rPr>
                 <w:rStyle w:val="Hyperlink"/>
@@ -127,7 +131,7 @@
                 <w:noProof/>
                 <w:webHidden/>
               </w:rPr>
-              <w:instrText xml:space="preserve"> PAGEREF _Toc521322092 \h </w:instrText>
+              <w:instrText xml:space="preserve"> PAGEREF _Toc522844669 \h </w:instrText>
             </w:r>
             <w:r>
               <w:rPr>
@@ -168,7 +172,7 @@
               <w:noProof/>
             </w:rPr>
           </w:pPr>
-          <w:hyperlink w:anchor="_Toc521322093" w:history="1">
+          <w:hyperlink w:anchor="_Toc522844670" w:history="1">
             <w:r>
               <w:rPr>
                 <w:rStyle w:val="Hyperlink"/>
@@ -195,7 +199,7 @@
                 <w:noProof/>
                 <w:webHidden/>
               </w:rPr>
-              <w:instrText xml:space="preserve"> PAGEREF _Toc521322093 \h </w:instrText>
+              <w:instrText xml:space="preserve"> PAGEREF _Toc522844670 \h </w:instrText>
             </w:r>
             <w:r>
               <w:rPr>
@@ -236,7 +240,7 @@
               <w:noProof/>
             </w:rPr>
           </w:pPr>
-          <w:hyperlink w:anchor="_Toc521322094" w:history="1">
+          <w:hyperlink w:anchor="_Toc522844671" w:history="1">
             <w:r>
               <w:rPr>
                 <w:rStyle w:val="Hyperlink"/>
@@ -263,7 +267,7 @@
                 <w:noProof/>
                 <w:webHidden/>
               </w:rPr>
-              <w:instrText xml:space="preserve"> PAGEREF _Toc521322094 \h </w:instrText>
+              <w:instrText xml:space="preserve"> PAGEREF _Toc522844671 \h </w:instrText>
             </w:r>
             <w:r>
               <w:rPr>
@@ -283,7 +287,7 @@
                 <w:noProof/>
                 <w:webHidden/>
               </w:rPr>
-              <w:t>1</w:t>
+              <w:t>3</w:t>
             </w:r>
             <w:r>
               <w:rPr>
@@ -304,7 +308,7 @@
               <w:noProof/>
             </w:rPr>
           </w:pPr>
-          <w:hyperlink w:anchor="_Toc521322095" w:history="1">
+          <w:hyperlink w:anchor="_Toc522844672" w:history="1">
             <w:r>
               <w:rPr>
                 <w:rStyle w:val="Hyperlink"/>
@@ -331,7 +335,7 @@
                 <w:noProof/>
                 <w:webHidden/>
               </w:rPr>
-              <w:instrText xml:space="preserve"> PAGEREF _Toc521322095 \h </w:instrText>
+              <w:instrText xml:space="preserve"> PAGEREF _Toc522844672 \h </w:instrText>
             </w:r>
             <w:r>
               <w:rPr>
@@ -351,7 +355,7 @@
                 <w:noProof/>
                 <w:webHidden/>
               </w:rPr>
-              <w:t>1</w:t>
+              <w:t>3</w:t>
             </w:r>
             <w:r>
               <w:rPr>
@@ -372,12 +376,80 @@
               <w:noProof/>
             </w:rPr>
           </w:pPr>
-          <w:hyperlink w:anchor="_Toc521322096" w:history="1">
+          <w:hyperlink w:anchor="_Toc522844673" w:history="1">
             <w:r>
               <w:rPr>
                 <w:rStyle w:val="Hyperlink"/>
                 <w:noProof/>
               </w:rPr>
+              <w:t>Save/load the batch data in R data set</w:t>
+            </w:r>
+            <w:r>
+              <w:rPr>
+                <w:noProof/>
+                <w:webHidden/>
+              </w:rPr>
+              <w:tab/>
+            </w:r>
+            <w:r>
+              <w:rPr>
+                <w:noProof/>
+                <w:webHidden/>
+              </w:rPr>
+              <w:fldChar w:fldCharType="begin"/>
+            </w:r>
+            <w:r>
+              <w:rPr>
+                <w:noProof/>
+                <w:webHidden/>
+              </w:rPr>
+              <w:instrText xml:space="preserve"> PAGEREF _Toc522844673 \h </w:instrText>
+            </w:r>
+            <w:r>
+              <w:rPr>
+                <w:noProof/>
+                <w:webHidden/>
+              </w:rPr>
+            </w:r>
+            <w:r>
+              <w:rPr>
+                <w:noProof/>
+                <w:webHidden/>
+              </w:rPr>
+              <w:fldChar w:fldCharType="separate"/>
+            </w:r>
+            <w:r>
+              <w:rPr>
+                <w:noProof/>
+                <w:webHidden/>
+              </w:rPr>
+              <w:t>4</w:t>
+            </w:r>
+            <w:r>
+              <w:rPr>
+                <w:noProof/>
+                <w:webHidden/>
+              </w:rPr>
+              <w:fldChar w:fldCharType="end"/>
+            </w:r>
+          </w:hyperlink>
+        </w:p>
+        <w:p>
+          <w:pPr>
+            <w:pStyle w:val="TOC1"/>
+            <w:tabs>
+              <w:tab w:val="right" w:leader="dot" w:pos="9350"/>
+            </w:tabs>
+            <w:rPr>
+              <w:noProof/>
+            </w:rPr>
+          </w:pPr>
+          <w:hyperlink w:anchor="_Toc522844674" w:history="1">
+            <w:r>
+              <w:rPr>
+                <w:rStyle w:val="Hyperlink"/>
+                <w:noProof/>
+              </w:rPr>
               <w:t>Code Example</w:t>
             </w:r>
             <w:r>
@@ -399,7 +471,7 @@
                 <w:noProof/>
                 <w:webHidden/>
               </w:rPr>
-              <w:instrText xml:space="preserve"> PAGEREF _Toc521322096 \h </w:instrText>
+              <w:instrText xml:space="preserve"> PAGEREF _Toc522844674 \h </w:instrText>
             </w:r>
             <w:r>
               <w:rPr>
@@ -419,7 +491,7 @@
                 <w:noProof/>
                 <w:webHidden/>
               </w:rPr>
-              <w:t>1</w:t>
+              <w:t>4</w:t>
             </w:r>
             <w:r>
               <w:rPr>
@@ -446,12 +518,12 @@
       <w:pPr>
         <w:pStyle w:val="Heading1"/>
       </w:pPr>
-      <w:bookmarkStart w:id="0" w:name="_Toc521322092"/>
     </w:p>
     <w:p>
       <w:pPr>
         <w:pStyle w:val="Heading1"/>
       </w:pPr>
+      <w:bookmarkStart w:id="1" w:name="_Toc522844669"/>
       <w:r>
         <w:t xml:space="preserve">Installation of </w:t>
       </w:r>
@@ -463,7 +535,7 @@
       <w:r>
         <w:t xml:space="preserve"> R package</w:t>
       </w:r>
-      <w:bookmarkEnd w:id="0"/>
+      <w:bookmarkEnd w:id="1"/>
     </w:p>
     <w:p>
       <w:proofErr w:type="spellStart"/>
@@ -539,10 +611,7 @@
       </w:r>
       <w:proofErr w:type="spellEnd"/>
       <w:r>
-        <w:t xml:space="preserve"> by </w:t>
-      </w:r>
-      <w:r>
-        <w:t>‘</w:t>
+        <w:t xml:space="preserve"> by ‘</w:t>
       </w:r>
       <w:proofErr w:type="spellStart"/>
       <w:r>
@@ -558,10 +627,7 @@
       </w:r>
       <w:proofErr w:type="spellEnd"/>
       <w:r>
-        <w:t>")</w:t>
-      </w:r>
-      <w:r>
-        <w:t>’</w:t>
+        <w:t>")’</w:t>
       </w:r>
     </w:p>
     <w:p>
@@ -573,10 +639,7 @@
         </w:numPr>
       </w:pPr>
       <w:r>
-        <w:t xml:space="preserve"> </w:t>
-      </w:r>
-      <w:r>
-        <w:t>Install the R package by ‘</w:t>
+        <w:t xml:space="preserve"> Install the R package by ‘</w:t>
       </w:r>
       <w:proofErr w:type="spellStart"/>
       <w:r>
@@ -592,13 +655,7 @@
       </w:r>
       <w:proofErr w:type="spellEnd"/>
       <w:r>
-        <w:t>("</w:t>
-      </w:r>
-      <w:r>
-        <w:t>BULQI</w:t>
-      </w:r>
-      <w:r>
-        <w:t>/</w:t>
+        <w:t>("BULQI/</w:t>
       </w:r>
       <w:proofErr w:type="spellStart"/>
       <w:r>
@@ -606,10 +663,7 @@
       </w:r>
       <w:proofErr w:type="spellEnd"/>
       <w:r>
-        <w:t>")</w:t>
-      </w:r>
-      <w:r>
-        <w:t>’</w:t>
+        <w:t>")’</w:t>
       </w:r>
     </w:p>
     <w:p>
@@ -643,14 +697,145 @@
       </w:r>
     </w:p>
     <w:p>
+      <w:r>
+        <w:t>Another way to install is to download the R package and then unzip to the some folder on the local machine. Finally run the following commands to install,</w:t>
+      </w:r>
+    </w:p>
+    <w:p>
+      <w:pPr>
+        <w:rPr>
+          <w:sz w:val="12"/>
+          <w:szCs w:val="12"/>
+        </w:rPr>
+      </w:pPr>
+      <w:r>
+        <w:rPr>
+          <w:sz w:val="12"/>
+          <w:szCs w:val="12"/>
+        </w:rPr>
+        <w:t xml:space="preserve">#install from local using </w:t>
+      </w:r>
+      <w:proofErr w:type="spellStart"/>
+      <w:r>
+        <w:rPr>
+          <w:sz w:val="12"/>
+          <w:szCs w:val="12"/>
+        </w:rPr>
+        <w:t>install.packages</w:t>
+      </w:r>
+      <w:proofErr w:type="spellEnd"/>
+      <w:r>
+        <w:rPr>
+          <w:sz w:val="12"/>
+          <w:szCs w:val="12"/>
+        </w:rPr>
+        <w:t xml:space="preserve"> utility</w:t>
+      </w:r>
+    </w:p>
+    <w:p>
+      <w:pPr>
+        <w:rPr>
+          <w:sz w:val="12"/>
+          <w:szCs w:val="12"/>
+        </w:rPr>
+      </w:pPr>
+      <w:proofErr w:type="spellStart"/>
+      <w:proofErr w:type="gramStart"/>
+      <w:r>
+        <w:rPr>
+          <w:sz w:val="12"/>
+          <w:szCs w:val="12"/>
+        </w:rPr>
+        <w:t>setwd</w:t>
+      </w:r>
+      <w:proofErr w:type="spellEnd"/>
+      <w:r>
+        <w:rPr>
+          <w:sz w:val="12"/>
+          <w:szCs w:val="12"/>
+        </w:rPr>
+        <w:t>(</w:t>
+      </w:r>
+      <w:proofErr w:type="gramEnd"/>
+      <w:r>
+        <w:rPr>
+          <w:sz w:val="12"/>
+          <w:szCs w:val="12"/>
+        </w:rPr>
+        <w:t xml:space="preserve"> "E:\\feng\\LAB\\hg\\ELISA\\"</w:t>
+      </w:r>
+      <w:r>
+        <w:rPr>
+          <w:sz w:val="12"/>
+          <w:szCs w:val="12"/>
+        </w:rPr>
+        <w:t xml:space="preserve"> </w:t>
+      </w:r>
+      <w:r>
+        <w:rPr>
+          <w:sz w:val="12"/>
+          <w:szCs w:val="12"/>
+        </w:rPr>
+        <w:t>)</w:t>
+      </w:r>
+      <w:r>
+        <w:rPr>
+          <w:sz w:val="12"/>
+          <w:szCs w:val="12"/>
+        </w:rPr>
+        <w:t xml:space="preserve"> #REPLACE THE FOLDER WITH ONE ON YOUR LOCAL MACHINE.</w:t>
+      </w:r>
+    </w:p>
+    <w:p>
+      <w:proofErr w:type="spellStart"/>
+      <w:r>
+        <w:rPr>
+          <w:sz w:val="12"/>
+          <w:szCs w:val="12"/>
+        </w:rPr>
+        <w:t>install.packages</w:t>
+      </w:r>
+      <w:proofErr w:type="spellEnd"/>
+      <w:r>
+        <w:rPr>
+          <w:sz w:val="12"/>
+          <w:szCs w:val="12"/>
+        </w:rPr>
+        <w:t>(c("</w:t>
+      </w:r>
+      <w:proofErr w:type="spellStart"/>
+      <w:r>
+        <w:rPr>
+          <w:sz w:val="12"/>
+          <w:szCs w:val="12"/>
+        </w:rPr>
+        <w:t>ELISAtools</w:t>
+      </w:r>
+      <w:proofErr w:type="spellEnd"/>
+      <w:r>
+        <w:rPr>
+          <w:sz w:val="12"/>
+          <w:szCs w:val="12"/>
+        </w:rPr>
+        <w:t>"),repos=NULL, type="source")</w:t>
+      </w:r>
+      <w:r>
+        <w:rPr>
+          <w:sz w:val="12"/>
+          <w:szCs w:val="12"/>
+        </w:rPr>
+        <w:t xml:space="preserve">  #remember to have the administrator’s permission on a Windows system </w:t>
+      </w:r>
+    </w:p>
+    <w:p>
       <w:pPr>
         <w:pStyle w:val="Heading1"/>
       </w:pPr>
-      <w:bookmarkStart w:id="1" w:name="_Toc521322093"/>
+      <w:bookmarkStart w:id="2" w:name="_Toc522844670"/>
       <w:r>
         <w:t>Data input</w:t>
       </w:r>
-      <w:bookmarkEnd w:id="1"/>
+      <w:bookmarkEnd w:id="2"/>
     </w:p>
     <w:p>
       <w:r>
@@ -710,6 +895,7 @@
         <w:pStyle w:val="ListParagraph"/>
       </w:pPr>
       <w:r>
+        <w:lastRenderedPageBreak/>
         <w:t>s2</w:t>
       </w:r>
       <w:r>
@@ -745,7 +931,6 @@
         </w:numPr>
       </w:pPr>
       <w:r>
-        <w:lastRenderedPageBreak/>
         <w:t>Annotation file</w:t>
       </w:r>
       <w:r>
@@ -1344,14 +1529,7 @@
           <w:sz w:val="12"/>
           <w:szCs w:val="12"/>
         </w:rPr>
-        <w:t>Temperat</w:t>
-      </w:r>
-      <w:r>
-        <w:rPr>
-          <w:sz w:val="12"/>
-          <w:szCs w:val="12"/>
-        </w:rPr>
-        <w:t>ure(</w:t>
+        <w:t>Temperature(</w:t>
       </w:r>
       <w:proofErr w:type="gramEnd"/>
       <w:r>
@@ -1821,6 +1999,7 @@
     </w:p>
     <w:p>
       <w:r>
+        <w:lastRenderedPageBreak/>
         <w:t>To read the input files, please generate the files specified above and then call the command of “</w:t>
       </w:r>
       <w:proofErr w:type="spellStart"/>
@@ -2010,409 +2189,405 @@
     </w:p>
     <w:p>
       <w:r>
+        <w:t xml:space="preserve">The above code will read in data for two batches of ELISA experiments, and each contains one or two runs, which include one or two </w:t>
+      </w:r>
+      <w:proofErr w:type="spellStart"/>
+      <w:r>
+        <w:t>elisa</w:t>
+      </w:r>
+      <w:proofErr w:type="spellEnd"/>
+      <w:r>
+        <w:t xml:space="preserve"> plates. </w:t>
+      </w:r>
+    </w:p>
+    <w:p>
+      <w:pPr>
+        <w:pStyle w:val="Heading1"/>
+      </w:pPr>
+      <w:bookmarkStart w:id="3" w:name="_Toc522844671"/>
+      <w:r>
+        <w:t>Model Fitting and unknown concentration estimation</w:t>
+      </w:r>
+      <w:bookmarkEnd w:id="3"/>
+    </w:p>
+    <w:p>
+      <w:r>
+        <w:t xml:space="preserve">After the data input, the model fitting can be called to run by </w:t>
+      </w:r>
+      <w:proofErr w:type="spellStart"/>
+      <w:proofErr w:type="gramStart"/>
+      <w:r>
+        <w:t>runFit</w:t>
+      </w:r>
+      <w:proofErr w:type="spellEnd"/>
+      <w:r>
+        <w:t>(</w:t>
+      </w:r>
+      <w:proofErr w:type="gramEnd"/>
+      <w:r>
+        <w:t xml:space="preserve">) function. Currently, only 5-parameter logistic fitting is implemented. In future, we will add 4-parameter logistic function for fitting. Unknown sample concentration is estimated by calling </w:t>
+      </w:r>
+      <w:proofErr w:type="spellStart"/>
+      <w:proofErr w:type="gramStart"/>
+      <w:r>
+        <w:t>predictAll</w:t>
+      </w:r>
+      <w:proofErr w:type="spellEnd"/>
+      <w:r>
+        <w:t>(</w:t>
+      </w:r>
+      <w:proofErr w:type="gramEnd"/>
+      <w:r>
+        <w:t>) function. This function estimate both the unknown centration based on the standards on the same plate and will also correct for the batch effects. The following code will run the analysis based on the sample input in the package folder.</w:t>
+      </w:r>
+    </w:p>
+    <w:p>
+      <w:pPr>
+        <w:rPr>
+          <w:sz w:val="16"/>
+          <w:szCs w:val="16"/>
+        </w:rPr>
+      </w:pPr>
+      <w:r>
+        <w:rPr>
+          <w:sz w:val="16"/>
+          <w:szCs w:val="16"/>
+        </w:rPr>
+        <w:t xml:space="preserve">#make a guess for the parameters, the other two parameters a and d </w:t>
+      </w:r>
+    </w:p>
+    <w:p>
+      <w:pPr>
+        <w:rPr>
+          <w:sz w:val="16"/>
+          <w:szCs w:val="16"/>
+        </w:rPr>
+      </w:pPr>
+      <w:r>
+        <w:rPr>
+          <w:sz w:val="16"/>
+          <w:szCs w:val="16"/>
+        </w:rPr>
+        <w:t>#will be estimated based on data.</w:t>
+      </w:r>
+    </w:p>
+    <w:p>
+      <w:pPr>
+        <w:rPr>
+          <w:sz w:val="16"/>
+          <w:szCs w:val="16"/>
+        </w:rPr>
+      </w:pPr>
+      <w:proofErr w:type="gramStart"/>
+      <w:r>
+        <w:rPr>
+          <w:sz w:val="16"/>
+          <w:szCs w:val="16"/>
+        </w:rPr>
+        <w:t>pars</w:t>
+      </w:r>
+      <w:proofErr w:type="gramEnd"/>
+      <w:r>
+        <w:rPr>
+          <w:sz w:val="16"/>
+          <w:szCs w:val="16"/>
+        </w:rPr>
+        <w:t>&lt;-c(7.2,0.05, 0.015)</w:t>
+      </w:r>
+    </w:p>
+    <w:p>
+      <w:pPr>
+        <w:rPr>
+          <w:sz w:val="16"/>
+          <w:szCs w:val="16"/>
+        </w:rPr>
+      </w:pPr>
+      <w:proofErr w:type="gramStart"/>
+      <w:r>
+        <w:rPr>
+          <w:sz w:val="16"/>
+          <w:szCs w:val="16"/>
+        </w:rPr>
+        <w:t>names(</w:t>
+      </w:r>
+      <w:proofErr w:type="gramEnd"/>
+      <w:r>
+        <w:rPr>
+          <w:sz w:val="16"/>
+          <w:szCs w:val="16"/>
+        </w:rPr>
+        <w:t>pars)&lt;-c("</w:t>
+      </w:r>
+      <w:proofErr w:type="spellStart"/>
+      <w:r>
+        <w:rPr>
+          <w:sz w:val="16"/>
+          <w:szCs w:val="16"/>
+        </w:rPr>
+        <w:t>xmid</w:t>
+      </w:r>
+      <w:proofErr w:type="spellEnd"/>
+      <w:r>
+        <w:rPr>
+          <w:sz w:val="16"/>
+          <w:szCs w:val="16"/>
+        </w:rPr>
+        <w:t>", "</w:t>
+      </w:r>
+      <w:proofErr w:type="spellStart"/>
+      <w:r>
+        <w:rPr>
+          <w:sz w:val="16"/>
+          <w:szCs w:val="16"/>
+        </w:rPr>
+        <w:t>scal</w:t>
+      </w:r>
+      <w:proofErr w:type="spellEnd"/>
+      <w:r>
+        <w:rPr>
+          <w:sz w:val="16"/>
+          <w:szCs w:val="16"/>
+        </w:rPr>
+        <w:t>", "g")</w:t>
+      </w:r>
+    </w:p>
+    <w:p>
+      <w:pPr>
+        <w:rPr>
+          <w:sz w:val="16"/>
+          <w:szCs w:val="16"/>
+        </w:rPr>
+      </w:pPr>
+    </w:p>
+    <w:p>
+      <w:pPr>
+        <w:rPr>
+          <w:sz w:val="16"/>
+          <w:szCs w:val="16"/>
+        </w:rPr>
+      </w:pPr>
+      <w:r>
+        <w:rPr>
+          <w:sz w:val="16"/>
+          <w:szCs w:val="16"/>
+        </w:rPr>
+        <w:t xml:space="preserve">#do fitting. </w:t>
+      </w:r>
+      <w:proofErr w:type="gramStart"/>
+      <w:r>
+        <w:rPr>
+          <w:sz w:val="16"/>
+          <w:szCs w:val="16"/>
+        </w:rPr>
+        <w:t>model</w:t>
+      </w:r>
+      <w:proofErr w:type="gramEnd"/>
+      <w:r>
+        <w:rPr>
+          <w:sz w:val="16"/>
+          <w:szCs w:val="16"/>
+        </w:rPr>
+        <w:t xml:space="preserve"> will be written into data set.</w:t>
+      </w:r>
+    </w:p>
+    <w:p>
+      <w:pPr>
+        <w:rPr>
+          <w:sz w:val="16"/>
+          <w:szCs w:val="16"/>
+        </w:rPr>
+      </w:pPr>
+      <w:proofErr w:type="gramStart"/>
+      <w:r>
+        <w:rPr>
+          <w:sz w:val="16"/>
+          <w:szCs w:val="16"/>
+        </w:rPr>
+        <w:t>batches</w:t>
+      </w:r>
+      <w:proofErr w:type="gramEnd"/>
+      <w:r>
+        <w:rPr>
+          <w:sz w:val="16"/>
+          <w:szCs w:val="16"/>
+        </w:rPr>
+        <w:t>&lt;-</w:t>
+      </w:r>
+      <w:proofErr w:type="spellStart"/>
+      <w:r>
+        <w:rPr>
+          <w:sz w:val="16"/>
+          <w:szCs w:val="16"/>
+        </w:rPr>
+        <w:t>runFit</w:t>
+      </w:r>
+      <w:proofErr w:type="spellEnd"/>
+      <w:r>
+        <w:rPr>
+          <w:sz w:val="16"/>
+          <w:szCs w:val="16"/>
+        </w:rPr>
+        <w:t>(pars=pars,  batches=batches, refBatch.ID=1  )</w:t>
+      </w:r>
+    </w:p>
+    <w:p>
+      <w:pPr>
+        <w:rPr>
+          <w:sz w:val="16"/>
+          <w:szCs w:val="16"/>
+        </w:rPr>
+      </w:pPr>
+    </w:p>
+    <w:p>
+      <w:pPr>
+        <w:rPr>
+          <w:sz w:val="16"/>
+          <w:szCs w:val="16"/>
+        </w:rPr>
+      </w:pPr>
+      <w:r>
+        <w:rPr>
+          <w:sz w:val="16"/>
+          <w:szCs w:val="16"/>
+        </w:rPr>
+        <w:t>#now call to do predications based on the model.</w:t>
+      </w:r>
+    </w:p>
+    <w:p>
+      <w:pPr>
+        <w:rPr>
+          <w:sz w:val="16"/>
+          <w:szCs w:val="16"/>
+        </w:rPr>
+      </w:pPr>
+      <w:proofErr w:type="gramStart"/>
+      <w:r>
+        <w:rPr>
+          <w:sz w:val="16"/>
+          <w:szCs w:val="16"/>
+        </w:rPr>
+        <w:t>batches</w:t>
+      </w:r>
+      <w:proofErr w:type="gramEnd"/>
+      <w:r>
+        <w:rPr>
+          <w:sz w:val="16"/>
+          <w:szCs w:val="16"/>
+        </w:rPr>
+        <w:t>&lt;-</w:t>
+      </w:r>
+      <w:proofErr w:type="spellStart"/>
+      <w:r>
+        <w:rPr>
+          <w:sz w:val="16"/>
+          <w:szCs w:val="16"/>
+        </w:rPr>
+        <w:t>predictAll</w:t>
+      </w:r>
+      <w:proofErr w:type="spellEnd"/>
+      <w:r>
+        <w:rPr>
+          <w:sz w:val="16"/>
+          <w:szCs w:val="16"/>
+        </w:rPr>
+        <w:t>(batches);</w:t>
+      </w:r>
+    </w:p>
+    <w:p>
+      <w:pPr>
+        <w:pStyle w:val="Heading1"/>
+      </w:pPr>
+      <w:bookmarkStart w:id="4" w:name="_Toc522844672"/>
+      <w:r>
+        <w:t>Report</w:t>
+      </w:r>
+      <w:bookmarkEnd w:id="4"/>
+    </w:p>
+    <w:p>
+      <w:r>
+        <w:t>To generate a report, the function “</w:t>
+      </w:r>
+      <w:proofErr w:type="spellStart"/>
+      <w:r>
+        <w:t>reportHtml</w:t>
+      </w:r>
+      <w:proofErr w:type="spellEnd"/>
+      <w:r>
+        <w:t xml:space="preserve">” will report the results in </w:t>
+      </w:r>
+      <w:proofErr w:type="gramStart"/>
+      <w:r>
+        <w:t>a</w:t>
+      </w:r>
+      <w:proofErr w:type="gramEnd"/>
+      <w:r>
+        <w:t xml:space="preserve"> html format and it also include some brief QC for the fitting.</w:t>
+      </w:r>
+    </w:p>
+    <w:p>
+      <w:r>
+        <w:t>Run the following,</w:t>
+      </w:r>
+    </w:p>
+    <w:p>
+      <w:pPr>
+        <w:rPr>
+          <w:sz w:val="12"/>
+          <w:szCs w:val="12"/>
+        </w:rPr>
+      </w:pPr>
+      <w:r>
+        <w:rPr>
+          <w:sz w:val="12"/>
+          <w:szCs w:val="12"/>
+        </w:rPr>
+        <w:t>#reporting.</w:t>
+      </w:r>
+    </w:p>
+    <w:p>
+      <w:pPr>
+        <w:rPr>
+          <w:sz w:val="12"/>
+          <w:szCs w:val="12"/>
+        </w:rPr>
+      </w:pPr>
+      <w:proofErr w:type="spellStart"/>
+      <w:proofErr w:type="gramStart"/>
+      <w:r>
+        <w:rPr>
+          <w:sz w:val="12"/>
+          <w:szCs w:val="12"/>
+        </w:rPr>
+        <w:t>reportHtml</w:t>
+      </w:r>
+      <w:proofErr w:type="spellEnd"/>
+      <w:r>
+        <w:rPr>
+          <w:sz w:val="12"/>
+          <w:szCs w:val="12"/>
+        </w:rPr>
+        <w:t>(</w:t>
+      </w:r>
+      <w:proofErr w:type="gramEnd"/>
+      <w:r>
+        <w:rPr>
+          <w:sz w:val="12"/>
+          <w:szCs w:val="12"/>
+        </w:rPr>
+        <w:t>batches)</w:t>
+      </w:r>
+    </w:p>
+    <w:p>
+      <w:r>
+        <w:t xml:space="preserve">An html report will be generated like </w:t>
+      </w:r>
+    </w:p>
+    <w:p>
+      <w:r>
+        <w:rPr>
+          <w:noProof/>
+        </w:rPr>
         <w:lastRenderedPageBreak/>
-        <w:t xml:space="preserve">The above code will read in data for two batches of ELISA experiments, and each contains one or two runs, which include one or two </w:t>
-      </w:r>
-      <w:proofErr w:type="spellStart"/>
-      <w:r>
-        <w:t>elisa</w:t>
-      </w:r>
-      <w:proofErr w:type="spellEnd"/>
-      <w:r>
-        <w:t xml:space="preserve"> plates. </w:t>
-      </w:r>
-      <w:bookmarkStart w:id="2" w:name="_Toc521322094"/>
-    </w:p>
-    <w:p>
-      <w:pPr>
-        <w:pStyle w:val="Heading1"/>
-      </w:pPr>
-      <w:r>
-        <w:t>Model Fitting and unknown concentration estimation</w:t>
-      </w:r>
-      <w:bookmarkEnd w:id="2"/>
-    </w:p>
-    <w:p>
-      <w:r>
-        <w:t xml:space="preserve">After the data input, the model fitting can be called to run by </w:t>
-      </w:r>
-      <w:proofErr w:type="spellStart"/>
-      <w:proofErr w:type="gramStart"/>
-      <w:r>
-        <w:t>runFit</w:t>
-      </w:r>
-      <w:proofErr w:type="spellEnd"/>
-      <w:r>
-        <w:t>(</w:t>
-      </w:r>
-      <w:proofErr w:type="gramEnd"/>
-      <w:r>
-        <w:t xml:space="preserve">) function. Currently, only 5-parameter logistic fitting is implemented. In future, we will add 4-parameter logistic function for fitting. Unknown sample concentration is estimated by calling </w:t>
-      </w:r>
-      <w:proofErr w:type="spellStart"/>
-      <w:proofErr w:type="gramStart"/>
-      <w:r>
-        <w:t>predictAll</w:t>
-      </w:r>
-      <w:proofErr w:type="spellEnd"/>
-      <w:r>
-        <w:t>(</w:t>
-      </w:r>
-      <w:proofErr w:type="gramEnd"/>
-      <w:r>
-        <w:t>) function. This function estimate both the unknown centration based on the standards on the same plate and will also correct for the batch effects. The following code will run the analysis based on the sample input in the package folder.</w:t>
-      </w:r>
-    </w:p>
-    <w:p>
-      <w:pPr>
-        <w:rPr>
-          <w:sz w:val="16"/>
-          <w:szCs w:val="16"/>
-        </w:rPr>
-      </w:pPr>
-      <w:r>
-        <w:rPr>
-          <w:sz w:val="16"/>
-          <w:szCs w:val="16"/>
-        </w:rPr>
-        <w:t xml:space="preserve">#make a guess for the parameters, the other two parameters a and d </w:t>
-      </w:r>
-    </w:p>
-    <w:p>
-      <w:pPr>
-        <w:rPr>
-          <w:sz w:val="16"/>
-          <w:szCs w:val="16"/>
-        </w:rPr>
-      </w:pPr>
-      <w:r>
-        <w:rPr>
-          <w:sz w:val="16"/>
-          <w:szCs w:val="16"/>
-        </w:rPr>
-        <w:t>#will be estimated based on data.</w:t>
-      </w:r>
-    </w:p>
-    <w:p>
-      <w:pPr>
-        <w:rPr>
-          <w:sz w:val="16"/>
-          <w:szCs w:val="16"/>
-        </w:rPr>
-      </w:pPr>
-      <w:proofErr w:type="gramStart"/>
-      <w:r>
-        <w:rPr>
-          <w:sz w:val="16"/>
-          <w:szCs w:val="16"/>
-        </w:rPr>
-        <w:t>pars</w:t>
-      </w:r>
-      <w:proofErr w:type="gramEnd"/>
-      <w:r>
-        <w:rPr>
-          <w:sz w:val="16"/>
-          <w:szCs w:val="16"/>
-        </w:rPr>
-        <w:t>&lt;-c(7.2,0.05, 0.015)</w:t>
-      </w:r>
-    </w:p>
-    <w:p>
-      <w:pPr>
-        <w:rPr>
-          <w:sz w:val="16"/>
-          <w:szCs w:val="16"/>
-        </w:rPr>
-      </w:pPr>
-      <w:proofErr w:type="gramStart"/>
-      <w:r>
-        <w:rPr>
-          <w:sz w:val="16"/>
-          <w:szCs w:val="16"/>
-        </w:rPr>
-        <w:t>names(</w:t>
-      </w:r>
-      <w:proofErr w:type="gramEnd"/>
-      <w:r>
-        <w:rPr>
-          <w:sz w:val="16"/>
-          <w:szCs w:val="16"/>
-        </w:rPr>
-        <w:t>pars)&lt;-c("</w:t>
-      </w:r>
-      <w:proofErr w:type="spellStart"/>
-      <w:r>
-        <w:rPr>
-          <w:sz w:val="16"/>
-          <w:szCs w:val="16"/>
-        </w:rPr>
-        <w:t>xmid</w:t>
-      </w:r>
-      <w:proofErr w:type="spellEnd"/>
-      <w:r>
-        <w:rPr>
-          <w:sz w:val="16"/>
-          <w:szCs w:val="16"/>
-        </w:rPr>
-        <w:t>", "</w:t>
-      </w:r>
-      <w:proofErr w:type="spellStart"/>
-      <w:r>
-        <w:rPr>
-          <w:sz w:val="16"/>
-          <w:szCs w:val="16"/>
-        </w:rPr>
-        <w:t>scal</w:t>
-      </w:r>
-      <w:proofErr w:type="spellEnd"/>
-      <w:r>
-        <w:rPr>
-          <w:sz w:val="16"/>
-          <w:szCs w:val="16"/>
-        </w:rPr>
-        <w:t>", "g")</w:t>
-      </w:r>
-    </w:p>
-    <w:p>
-      <w:pPr>
-        <w:rPr>
-          <w:sz w:val="16"/>
-          <w:szCs w:val="16"/>
-        </w:rPr>
-      </w:pPr>
-    </w:p>
-    <w:p>
-      <w:pPr>
-        <w:rPr>
-          <w:sz w:val="16"/>
-          <w:szCs w:val="16"/>
-        </w:rPr>
-      </w:pPr>
-      <w:r>
-        <w:rPr>
-          <w:sz w:val="16"/>
-          <w:szCs w:val="16"/>
-        </w:rPr>
-        <w:t xml:space="preserve">#do fitting. </w:t>
-      </w:r>
-      <w:proofErr w:type="gramStart"/>
-      <w:r>
-        <w:rPr>
-          <w:sz w:val="16"/>
-          <w:szCs w:val="16"/>
-        </w:rPr>
-        <w:t>model</w:t>
-      </w:r>
-      <w:proofErr w:type="gramEnd"/>
-      <w:r>
-        <w:rPr>
-          <w:sz w:val="16"/>
-          <w:szCs w:val="16"/>
-        </w:rPr>
-        <w:t xml:space="preserve"> will be written into data set.</w:t>
-      </w:r>
-    </w:p>
-    <w:p>
-      <w:pPr>
-        <w:rPr>
-          <w:sz w:val="16"/>
-          <w:szCs w:val="16"/>
-        </w:rPr>
-      </w:pPr>
-      <w:proofErr w:type="gramStart"/>
-      <w:r>
-        <w:rPr>
-          <w:sz w:val="16"/>
-          <w:szCs w:val="16"/>
-        </w:rPr>
-        <w:t>batches</w:t>
-      </w:r>
-      <w:proofErr w:type="gramEnd"/>
-      <w:r>
-        <w:rPr>
-          <w:sz w:val="16"/>
-          <w:szCs w:val="16"/>
-        </w:rPr>
-        <w:t>&lt;-</w:t>
-      </w:r>
-      <w:proofErr w:type="spellStart"/>
-      <w:r>
-        <w:rPr>
-          <w:sz w:val="16"/>
-          <w:szCs w:val="16"/>
-        </w:rPr>
-        <w:t>runFit</w:t>
-      </w:r>
-      <w:proofErr w:type="spellEnd"/>
-      <w:r>
-        <w:rPr>
-          <w:sz w:val="16"/>
-          <w:szCs w:val="16"/>
-        </w:rPr>
-        <w:t>(pars=pars,  batches=batches, refBatch.ID=1  )</w:t>
-      </w:r>
-    </w:p>
-    <w:p>
-      <w:pPr>
-        <w:rPr>
-          <w:sz w:val="16"/>
-          <w:szCs w:val="16"/>
-        </w:rPr>
-      </w:pPr>
-    </w:p>
-    <w:p>
-      <w:pPr>
-        <w:rPr>
-          <w:sz w:val="16"/>
-          <w:szCs w:val="16"/>
-        </w:rPr>
-      </w:pPr>
-      <w:r>
-        <w:rPr>
-          <w:sz w:val="16"/>
-          <w:szCs w:val="16"/>
-        </w:rPr>
-        <w:t>#now call to do predications based on the model.</w:t>
-      </w:r>
-    </w:p>
-    <w:p>
-      <w:pPr>
-        <w:rPr>
-          <w:sz w:val="16"/>
-          <w:szCs w:val="16"/>
-        </w:rPr>
-      </w:pPr>
-      <w:proofErr w:type="gramStart"/>
-      <w:r>
-        <w:rPr>
-          <w:sz w:val="16"/>
-          <w:szCs w:val="16"/>
-        </w:rPr>
-        <w:t>batches</w:t>
-      </w:r>
-      <w:proofErr w:type="gramEnd"/>
-      <w:r>
-        <w:rPr>
-          <w:sz w:val="16"/>
-          <w:szCs w:val="16"/>
-        </w:rPr>
-        <w:t>&lt;-</w:t>
-      </w:r>
-      <w:proofErr w:type="spellStart"/>
-      <w:r>
-        <w:rPr>
-          <w:sz w:val="16"/>
-          <w:szCs w:val="16"/>
-        </w:rPr>
-        <w:t>predictAll</w:t>
-      </w:r>
-      <w:proofErr w:type="spellEnd"/>
-      <w:r>
-        <w:rPr>
-          <w:sz w:val="16"/>
-          <w:szCs w:val="16"/>
-        </w:rPr>
-        <w:t>(batches);</w:t>
-      </w:r>
-    </w:p>
-    <w:p>
-      <w:pPr>
-        <w:pStyle w:val="Heading1"/>
-      </w:pPr>
-      <w:bookmarkStart w:id="3" w:name="_Toc521322095"/>
-      <w:r>
-        <w:t>Report</w:t>
-      </w:r>
-      <w:bookmarkEnd w:id="3"/>
-    </w:p>
-    <w:p>
-      <w:r>
-        <w:t>To generate a report, the function “</w:t>
-      </w:r>
-      <w:proofErr w:type="spellStart"/>
-      <w:r>
-        <w:t>reportHtml</w:t>
-      </w:r>
-      <w:proofErr w:type="spellEnd"/>
-      <w:r>
-        <w:t xml:space="preserve">” will report the results in </w:t>
-      </w:r>
-      <w:proofErr w:type="gramStart"/>
-      <w:r>
-        <w:t>a</w:t>
-      </w:r>
-      <w:proofErr w:type="gramEnd"/>
-      <w:r>
-        <w:t xml:space="preserve"> html format and it also include some brief QC for the fitting.</w:t>
-      </w:r>
-    </w:p>
-    <w:p>
-      <w:r>
-        <w:t>Run the following,</w:t>
-      </w:r>
-    </w:p>
-    <w:p>
-      <w:pPr>
-        <w:rPr>
-          <w:sz w:val="12"/>
-          <w:szCs w:val="12"/>
-        </w:rPr>
-      </w:pPr>
-      <w:r>
-        <w:rPr>
-          <w:sz w:val="12"/>
-          <w:szCs w:val="12"/>
-        </w:rPr>
-        <w:t>#reporting.</w:t>
-      </w:r>
-    </w:p>
-    <w:p>
-      <w:pPr>
-        <w:rPr>
-          <w:sz w:val="12"/>
-          <w:szCs w:val="12"/>
-        </w:rPr>
-      </w:pPr>
-      <w:proofErr w:type="spellStart"/>
-      <w:proofErr w:type="gramStart"/>
-      <w:r>
-        <w:rPr>
-          <w:sz w:val="12"/>
-          <w:szCs w:val="12"/>
-        </w:rPr>
-        <w:t>reportHtml</w:t>
-      </w:r>
-      <w:proofErr w:type="spellEnd"/>
-      <w:r>
-        <w:rPr>
-          <w:sz w:val="12"/>
-          <w:szCs w:val="12"/>
-        </w:rPr>
-        <w:t>(</w:t>
-      </w:r>
-      <w:proofErr w:type="gramEnd"/>
-      <w:r>
-        <w:rPr>
-          <w:sz w:val="12"/>
-          <w:szCs w:val="12"/>
-        </w:rPr>
-        <w:t>batches)</w:t>
-      </w:r>
-    </w:p>
-    <w:p>
-      <w:r>
-        <w:t xml:space="preserve">An html report will be generated like </w:t>
-      </w:r>
-    </w:p>
-    <w:p>
-      <w:pPr>
-        <w:pStyle w:val="Heading1"/>
-      </w:pPr>
-      <w:bookmarkStart w:id="4" w:name="_Toc521322096"/>
-      <w:r>
-        <w:rPr>
-          <w:noProof/>
-        </w:rPr>
         <w:drawing>
           <wp:inline distT="0" distB="0" distL="0" distR="0">
             <wp:extent cx="2582545" cy="1583690"/>
@@ -2467,17 +2642,366 @@
       <w:pPr>
         <w:pStyle w:val="Heading1"/>
       </w:pPr>
+      <w:bookmarkStart w:id="5" w:name="_Toc522844673"/>
+      <w:r>
+        <w:t>Save/load the batch data in R data set</w:t>
+      </w:r>
+      <w:bookmarkEnd w:id="5"/>
+      <w:r>
+        <w:t xml:space="preserve"> </w:t>
+      </w:r>
+    </w:p>
+    <w:p>
+      <w:r>
+        <w:t>The ELISA data can be saved in R data set and the previous saved data can be load/read to combine with the current data. The example R code are listed as below,</w:t>
+      </w:r>
+    </w:p>
+    <w:p>
+      <w:pPr>
+        <w:rPr>
+          <w:sz w:val="16"/>
+          <w:szCs w:val="16"/>
+        </w:rPr>
+      </w:pPr>
+      <w:r>
+        <w:rPr>
+          <w:sz w:val="16"/>
+          <w:szCs w:val="16"/>
+        </w:rPr>
+        <w:t>#now saving the combine data.</w:t>
+      </w:r>
+    </w:p>
+    <w:p>
+      <w:pPr>
+        <w:rPr>
+          <w:sz w:val="16"/>
+          <w:szCs w:val="16"/>
+        </w:rPr>
+      </w:pPr>
+      <w:proofErr w:type="spellStart"/>
+      <w:proofErr w:type="gramStart"/>
+      <w:r>
+        <w:rPr>
+          <w:sz w:val="16"/>
+          <w:szCs w:val="16"/>
+        </w:rPr>
+        <w:t>saveDB</w:t>
+      </w:r>
+      <w:proofErr w:type="spellEnd"/>
+      <w:r>
+        <w:rPr>
+          <w:sz w:val="16"/>
+          <w:szCs w:val="16"/>
+        </w:rPr>
+        <w:t>(</w:t>
+      </w:r>
+      <w:proofErr w:type="gramEnd"/>
+      <w:r>
+        <w:rPr>
+          <w:sz w:val="16"/>
+          <w:szCs w:val="16"/>
+        </w:rPr>
+        <w:t>batches, "elisa_tool1.rds");</w:t>
+      </w:r>
+    </w:p>
+    <w:p>
+      <w:pPr>
+        <w:rPr>
+          <w:sz w:val="16"/>
+          <w:szCs w:val="16"/>
+        </w:rPr>
+      </w:pPr>
+      <w:proofErr w:type="spellStart"/>
+      <w:r>
+        <w:rPr>
+          <w:sz w:val="16"/>
+          <w:szCs w:val="16"/>
+        </w:rPr>
+        <w:t>batches.old</w:t>
+      </w:r>
+      <w:proofErr w:type="spellEnd"/>
+      <w:r>
+        <w:rPr>
+          <w:sz w:val="16"/>
+          <w:szCs w:val="16"/>
+        </w:rPr>
+        <w:t>&lt;-</w:t>
+      </w:r>
+      <w:proofErr w:type="spellStart"/>
+      <w:proofErr w:type="gramStart"/>
+      <w:r>
+        <w:rPr>
+          <w:sz w:val="16"/>
+          <w:szCs w:val="16"/>
+        </w:rPr>
+        <w:t>loadDB</w:t>
+      </w:r>
+      <w:proofErr w:type="spellEnd"/>
+      <w:r>
+        <w:rPr>
+          <w:sz w:val="16"/>
+          <w:szCs w:val="16"/>
+        </w:rPr>
+        <w:t>(</w:t>
+      </w:r>
+      <w:proofErr w:type="gramEnd"/>
+      <w:r>
+        <w:rPr>
+          <w:sz w:val="16"/>
+          <w:szCs w:val="16"/>
+        </w:rPr>
+        <w:t>"elisa_tool1.rds");</w:t>
+      </w:r>
+    </w:p>
+    <w:p>
+      <w:r>
+        <w:t>We can also combine the two ELISA batch data into one to analyze together and save for the future use.</w:t>
+      </w:r>
+    </w:p>
+    <w:p>
+      <w:pPr>
+        <w:rPr>
+          <w:sz w:val="16"/>
+          <w:szCs w:val="16"/>
+        </w:rPr>
+      </w:pPr>
+      <w:r>
+        <w:rPr>
+          <w:sz w:val="16"/>
+          <w:szCs w:val="16"/>
+        </w:rPr>
+        <w:t xml:space="preserve">#now suppose want to join/combine the two batches, old and new </w:t>
+      </w:r>
+    </w:p>
+    <w:p>
+      <w:pPr>
+        <w:rPr>
+          <w:sz w:val="16"/>
+          <w:szCs w:val="16"/>
+        </w:rPr>
+      </w:pPr>
+      <w:r>
+        <w:rPr>
+          <w:sz w:val="16"/>
+          <w:szCs w:val="16"/>
+        </w:rPr>
+        <w:t>batches.com&lt;-</w:t>
+      </w:r>
+      <w:proofErr w:type="spellStart"/>
+      <w:proofErr w:type="gramStart"/>
+      <w:r>
+        <w:rPr>
+          <w:sz w:val="16"/>
+          <w:szCs w:val="16"/>
+        </w:rPr>
+        <w:t>combineData</w:t>
+      </w:r>
+      <w:proofErr w:type="spellEnd"/>
+      <w:r>
+        <w:rPr>
+          <w:sz w:val="16"/>
+          <w:szCs w:val="16"/>
+        </w:rPr>
+        <w:t>(</w:t>
+      </w:r>
+      <w:proofErr w:type="spellStart"/>
+      <w:proofErr w:type="gramEnd"/>
+      <w:r>
+        <w:rPr>
+          <w:sz w:val="16"/>
+          <w:szCs w:val="16"/>
+        </w:rPr>
+        <w:t>batches.old</w:t>
+      </w:r>
+      <w:proofErr w:type="spellEnd"/>
+      <w:r>
+        <w:rPr>
+          <w:sz w:val="16"/>
+          <w:szCs w:val="16"/>
+        </w:rPr>
+        <w:t>, batches);</w:t>
+      </w:r>
+    </w:p>
+    <w:p>
+      <w:pPr>
+        <w:rPr>
+          <w:sz w:val="16"/>
+          <w:szCs w:val="16"/>
+        </w:rPr>
+      </w:pPr>
+      <w:proofErr w:type="spellStart"/>
+      <w:proofErr w:type="gramStart"/>
+      <w:r>
+        <w:rPr>
+          <w:sz w:val="16"/>
+          <w:szCs w:val="16"/>
+        </w:rPr>
+        <w:t>reportHtml</w:t>
+      </w:r>
+      <w:proofErr w:type="spellEnd"/>
+      <w:r>
+        <w:rPr>
+          <w:sz w:val="16"/>
+          <w:szCs w:val="16"/>
+        </w:rPr>
+        <w:t>(</w:t>
+      </w:r>
+      <w:proofErr w:type="gramEnd"/>
+      <w:r>
+        <w:rPr>
+          <w:sz w:val="16"/>
+          <w:szCs w:val="16"/>
+        </w:rPr>
+        <w:t>batches.com)</w:t>
+      </w:r>
+    </w:p>
+    <w:p>
+      <w:pPr>
+        <w:rPr>
+          <w:sz w:val="16"/>
+          <w:szCs w:val="16"/>
+        </w:rPr>
+      </w:pPr>
+      <w:proofErr w:type="gramStart"/>
+      <w:r>
+        <w:rPr>
+          <w:sz w:val="16"/>
+          <w:szCs w:val="16"/>
+        </w:rPr>
+        <w:t>batches</w:t>
+      </w:r>
+      <w:proofErr w:type="gramEnd"/>
+      <w:r>
+        <w:rPr>
+          <w:sz w:val="16"/>
+          <w:szCs w:val="16"/>
+        </w:rPr>
+        <w:t>&lt;-</w:t>
+      </w:r>
+      <w:proofErr w:type="spellStart"/>
+      <w:r>
+        <w:rPr>
+          <w:sz w:val="16"/>
+          <w:szCs w:val="16"/>
+        </w:rPr>
+        <w:t>runFit</w:t>
+      </w:r>
+      <w:proofErr w:type="spellEnd"/>
+      <w:r>
+        <w:rPr>
+          <w:sz w:val="16"/>
+          <w:szCs w:val="16"/>
+        </w:rPr>
+        <w:t>(pars=pars,  batche</w:t>
+      </w:r>
+      <w:r>
+        <w:rPr>
+          <w:sz w:val="16"/>
+          <w:szCs w:val="16"/>
+        </w:rPr>
+        <w:t>s=batches.com, refBatch.ID=1  )</w:t>
+      </w:r>
+    </w:p>
+    <w:p>
+      <w:pPr>
+        <w:rPr>
+          <w:sz w:val="16"/>
+          <w:szCs w:val="16"/>
+        </w:rPr>
+      </w:pPr>
+      <w:r>
+        <w:rPr>
+          <w:sz w:val="16"/>
+          <w:szCs w:val="16"/>
+        </w:rPr>
+        <w:t>#now call to do predications based on the model.</w:t>
+      </w:r>
+    </w:p>
+    <w:p>
+      <w:pPr>
+        <w:rPr>
+          <w:sz w:val="16"/>
+          <w:szCs w:val="16"/>
+        </w:rPr>
+      </w:pPr>
+      <w:r>
+        <w:rPr>
+          <w:sz w:val="16"/>
+          <w:szCs w:val="16"/>
+        </w:rPr>
+        <w:t>batches.com&lt;-</w:t>
+      </w:r>
+      <w:proofErr w:type="spellStart"/>
+      <w:proofErr w:type="gramStart"/>
+      <w:r>
+        <w:rPr>
+          <w:sz w:val="16"/>
+          <w:szCs w:val="16"/>
+        </w:rPr>
+        <w:t>predictAll</w:t>
+      </w:r>
+      <w:proofErr w:type="spellEnd"/>
+      <w:r>
+        <w:rPr>
+          <w:sz w:val="16"/>
+          <w:szCs w:val="16"/>
+        </w:rPr>
+        <w:t>(</w:t>
+      </w:r>
+      <w:proofErr w:type="gramEnd"/>
+      <w:r>
+        <w:rPr>
+          <w:sz w:val="16"/>
+          <w:szCs w:val="16"/>
+        </w:rPr>
+        <w:t>batches.com);</w:t>
+      </w:r>
+    </w:p>
+    <w:p>
+      <w:proofErr w:type="spellStart"/>
+      <w:proofErr w:type="gramStart"/>
+      <w:r>
+        <w:rPr>
+          <w:sz w:val="16"/>
+          <w:szCs w:val="16"/>
+        </w:rPr>
+        <w:t>reportHtml</w:t>
+      </w:r>
+      <w:proofErr w:type="spellEnd"/>
+      <w:r>
+        <w:rPr>
+          <w:sz w:val="16"/>
+          <w:szCs w:val="16"/>
+        </w:rPr>
+        <w:t>(</w:t>
+      </w:r>
+      <w:proofErr w:type="gramEnd"/>
+      <w:r>
+        <w:rPr>
+          <w:sz w:val="16"/>
+          <w:szCs w:val="16"/>
+        </w:rPr>
+        <w:t>batches.com);</w:t>
+      </w:r>
+    </w:p>
+    <w:p>
+      <w:r>
+        <w:t>One thing to mention is that we need to rerun the fitting after combining the two batches of data.</w:t>
+      </w:r>
+    </w:p>
+    <w:p>
+      <w:pPr>
+        <w:pStyle w:val="Heading1"/>
+      </w:pPr>
+      <w:bookmarkStart w:id="6" w:name="_Toc522844674"/>
       <w:r>
         <w:t>Code Example</w:t>
       </w:r>
-      <w:bookmarkEnd w:id="4"/>
-    </w:p>
-    <w:p>
-      <w:r>
-        <w:t xml:space="preserve"> </w:t>
-      </w:r>
-      <w:r>
-        <w:t>The R code named “</w:t>
+      <w:bookmarkEnd w:id="6"/>
+    </w:p>
+    <w:p>
+      <w:r>
+        <w:t xml:space="preserve"> The R code named “</w:t>
       </w:r>
       <w:proofErr w:type="spellStart"/>
       <w:r>
@@ -2487,9 +3011,8 @@
       <w:r>
         <w:t>” is available at the package installation folder.</w:t>
       </w:r>
-      <w:bookmarkStart w:id="5" w:name="_GoBack"/>
-      <w:bookmarkEnd w:id="5"/>
-    </w:p>
+    </w:p>
+    <w:p/>
     <w:sectPr>
       <w:pgSz w:w="12240" w:h="15840"/>
       <w:pgMar w:top="1440" w:right="1440" w:bottom="1440" w:left="1440" w:header="720" w:footer="720" w:gutter="0"/>
@@ -3499,7 +4022,7 @@
 </file>
 
 <file path=customXml/itemProps1.xml><?xml version="1.0" encoding="utf-8"?>
-<ds:datastoreItem xmlns:ds="http://schemas.openxmlformats.org/officeDocument/2006/customXml" ds:itemID="{65FA587B-CF6F-476A-B5CE-26EC7427CB1B}">
+<ds:datastoreItem xmlns:ds="http://schemas.openxmlformats.org/officeDocument/2006/customXml" ds:itemID="{B675CD52-3740-48AA-85F5-5D77A1EBE372}">
   <ds:schemaRefs>
     <ds:schemaRef ds:uri="http://schemas.openxmlformats.org/officeDocument/2006/bibliography"/>
   </ds:schemaRefs>

</xml_diff>

<commit_message>
add code to output S FACTOR and also write txt reulst file to the disk. Feng
</commit_message>
<xml_diff>
--- a/inst/extdata/shortTutorialELISAtools.docx
+++ b/inst/extdata/shortTutorialELISAtools.docx
@@ -36,8 +36,6 @@
         </w:rPr>
         <w:t xml:space="preserve"> </w:t>
       </w:r>
-      <w:bookmarkStart w:id="0" w:name="_GoBack"/>
-      <w:bookmarkEnd w:id="0"/>
     </w:p>
     <w:sdt>
       <w:sdtPr>
@@ -523,7 +521,7 @@
       <w:pPr>
         <w:pStyle w:val="Heading1"/>
       </w:pPr>
-      <w:bookmarkStart w:id="1" w:name="_Toc522844669"/>
+      <w:bookmarkStart w:id="0" w:name="_Toc522844669"/>
       <w:r>
         <w:t xml:space="preserve">Installation of </w:t>
       </w:r>
@@ -535,7 +533,7 @@
       <w:r>
         <w:t xml:space="preserve"> R package</w:t>
       </w:r>
-      <w:bookmarkEnd w:id="1"/>
+      <w:bookmarkEnd w:id="0"/>
     </w:p>
     <w:p>
       <w:proofErr w:type="spellStart"/>
@@ -831,11 +829,11 @@
       <w:pPr>
         <w:pStyle w:val="Heading1"/>
       </w:pPr>
-      <w:bookmarkStart w:id="2" w:name="_Toc522844670"/>
+      <w:bookmarkStart w:id="1" w:name="_Toc522844670"/>
       <w:r>
         <w:t>Data input</w:t>
       </w:r>
-      <w:bookmarkEnd w:id="2"/>
+      <w:bookmarkEnd w:id="1"/>
     </w:p>
     <w:p>
       <w:r>
@@ -2204,11 +2202,11 @@
       <w:pPr>
         <w:pStyle w:val="Heading1"/>
       </w:pPr>
-      <w:bookmarkStart w:id="3" w:name="_Toc522844671"/>
+      <w:bookmarkStart w:id="2" w:name="_Toc522844671"/>
       <w:r>
         <w:t>Model Fitting and unknown concentration estimation</w:t>
       </w:r>
-      <w:bookmarkEnd w:id="3"/>
+      <w:bookmarkEnd w:id="2"/>
     </w:p>
     <w:p>
       <w:r>
@@ -2497,36 +2495,78 @@
       <w:pPr>
         <w:pStyle w:val="Heading1"/>
       </w:pPr>
-      <w:bookmarkStart w:id="4" w:name="_Toc522844672"/>
+      <w:bookmarkStart w:id="3" w:name="_Toc522844672"/>
       <w:r>
         <w:t>Report</w:t>
       </w:r>
+      <w:bookmarkEnd w:id="3"/>
+    </w:p>
+    <w:p>
+      <w:r>
+        <w:t>To generate a report, the function “</w:t>
+      </w:r>
+      <w:proofErr w:type="spellStart"/>
+      <w:r>
+        <w:t>reportHtml</w:t>
+      </w:r>
+      <w:proofErr w:type="spellEnd"/>
+      <w:r>
+        <w:t xml:space="preserve">” will report the results in </w:t>
+      </w:r>
+      <w:proofErr w:type="gramStart"/>
+      <w:r>
+        <w:t>a</w:t>
+      </w:r>
+      <w:proofErr w:type="gramEnd"/>
+      <w:r>
+        <w:t xml:space="preserve"> html format and it also include some brief QC for the fitting.</w:t>
+      </w:r>
+    </w:p>
+    <w:p>
+      <w:r>
+        <w:t>Run the following,</w:t>
+      </w:r>
+      <w:r>
+        <w:t xml:space="preserve"> (</w:t>
+      </w:r>
+      <w:bookmarkStart w:id="4" w:name="_GoBack"/>
+      <w:r>
+        <w:rPr>
+          <w:color w:val="FF0000"/>
+        </w:rPr>
+        <w:t>PLEASE DO remember to specify a directory, where you have the write permission, to write the report. The “</w:t>
+      </w:r>
+      <w:proofErr w:type="spellStart"/>
+      <w:r>
+        <w:rPr>
+          <w:color w:val="FF0000"/>
+        </w:rPr>
+        <w:t>ELISAtools</w:t>
+      </w:r>
+      <w:proofErr w:type="spellEnd"/>
+      <w:r>
+        <w:rPr>
+          <w:color w:val="FF0000"/>
+        </w:rPr>
+        <w:t>” package “</w:t>
+      </w:r>
+      <w:proofErr w:type="spellStart"/>
+      <w:r>
+        <w:rPr>
+          <w:color w:val="FF0000"/>
+        </w:rPr>
+        <w:t>extdata</w:t>
+      </w:r>
+      <w:proofErr w:type="spellEnd"/>
+      <w:r>
+        <w:rPr>
+          <w:color w:val="FF0000"/>
+        </w:rPr>
+        <w:t>” directory is most likely not writable for regular users.</w:t>
+      </w:r>
       <w:bookmarkEnd w:id="4"/>
-    </w:p>
-    <w:p>
-      <w:r>
-        <w:t>To generate a report, the function “</w:t>
-      </w:r>
-      <w:proofErr w:type="spellStart"/>
-      <w:r>
-        <w:t>reportHtml</w:t>
-      </w:r>
-      <w:proofErr w:type="spellEnd"/>
-      <w:r>
-        <w:t xml:space="preserve">” will report the results in </w:t>
-      </w:r>
-      <w:proofErr w:type="gramStart"/>
-      <w:r>
-        <w:t>a</w:t>
-      </w:r>
-      <w:proofErr w:type="gramEnd"/>
-      <w:r>
-        <w:t xml:space="preserve"> html format and it also include some brief QC for the fitting.</w:t>
-      </w:r>
-    </w:p>
-    <w:p>
-      <w:r>
-        <w:t>Run the following,</w:t>
+      <w:r>
+        <w:t xml:space="preserve">)  </w:t>
       </w:r>
     </w:p>
     <w:p>
@@ -2637,12 +2677,1939 @@
           </wp:inline>
         </w:drawing>
       </w:r>
+      <w:bookmarkStart w:id="5" w:name="_Toc522844673"/>
+    </w:p>
+    <w:p>
+      <w:r>
+        <w:t xml:space="preserve">A text format file is also saved to the disk. It contains the </w:t>
+      </w:r>
+      <w:proofErr w:type="spellStart"/>
+      <w:r>
+        <w:t>elisa</w:t>
+      </w:r>
+      <w:proofErr w:type="spellEnd"/>
+      <w:r>
+        <w:t xml:space="preserve"> data analysis results like below,</w:t>
+      </w:r>
+    </w:p>
+    <w:p>
+      <w:r>
+        <w:t xml:space="preserve"> </w:t>
+      </w:r>
+    </w:p>
+    <w:tbl>
+      <w:tblPr>
+        <w:tblW w:w="8460" w:type="dxa"/>
+        <w:tblInd w:w="630" w:type="dxa"/>
+        <w:tblLook w:val="04A0" w:firstRow="1" w:lastRow="0" w:firstColumn="1" w:lastColumn="0" w:noHBand="0" w:noVBand="1"/>
+      </w:tblPr>
+      <w:tblGrid>
+        <w:gridCol w:w="1350"/>
+        <w:gridCol w:w="1170"/>
+        <w:gridCol w:w="900"/>
+        <w:gridCol w:w="900"/>
+        <w:gridCol w:w="1350"/>
+        <w:gridCol w:w="1350"/>
+        <w:gridCol w:w="1440"/>
+      </w:tblGrid>
+      <w:tr>
+        <w:trPr>
+          <w:trHeight w:val="840"/>
+        </w:trPr>
+        <w:tc>
+          <w:tcPr>
+            <w:tcW w:w="1350" w:type="dxa"/>
+            <w:tcBorders>
+              <w:top w:val="nil"/>
+              <w:left w:val="nil"/>
+              <w:bottom w:val="nil"/>
+              <w:right w:val="nil"/>
+            </w:tcBorders>
+            <w:shd w:val="clear" w:color="auto" w:fill="auto"/>
+            <w:vAlign w:val="center"/>
+            <w:hideMark/>
+          </w:tcPr>
+          <w:p>
+            <w:pPr>
+              <w:spacing w:after="0" w:line="240" w:lineRule="auto"/>
+              <w:rPr>
+                <w:rFonts w:ascii="Calibri" w:eastAsia="Times New Roman" w:hAnsi="Calibri" w:cs="Calibri"/>
+                <w:color w:val="000000"/>
+                <w:sz w:val="12"/>
+                <w:szCs w:val="12"/>
+              </w:rPr>
+            </w:pPr>
+            <w:r>
+              <w:rPr>
+                <w:rFonts w:ascii="Calibri" w:eastAsia="Times New Roman" w:hAnsi="Calibri" w:cs="Calibri"/>
+                <w:color w:val="000000"/>
+                <w:sz w:val="12"/>
+                <w:szCs w:val="12"/>
+              </w:rPr>
+              <w:t>Example Output for Prothrombin ELISA Solution</w:t>
+            </w:r>
+          </w:p>
+        </w:tc>
+        <w:tc>
+          <w:tcPr>
+            <w:tcW w:w="1170" w:type="dxa"/>
+            <w:tcBorders>
+              <w:top w:val="nil"/>
+              <w:left w:val="nil"/>
+              <w:bottom w:val="nil"/>
+              <w:right w:val="nil"/>
+            </w:tcBorders>
+            <w:shd w:val="clear" w:color="auto" w:fill="auto"/>
+            <w:noWrap/>
+            <w:vAlign w:val="center"/>
+            <w:hideMark/>
+          </w:tcPr>
+          <w:p>
+            <w:pPr>
+              <w:spacing w:after="0" w:line="240" w:lineRule="auto"/>
+              <w:rPr>
+                <w:rFonts w:ascii="Calibri" w:eastAsia="Times New Roman" w:hAnsi="Calibri" w:cs="Calibri"/>
+                <w:color w:val="000000"/>
+                <w:sz w:val="12"/>
+                <w:szCs w:val="12"/>
+              </w:rPr>
+            </w:pPr>
+          </w:p>
+        </w:tc>
+        <w:tc>
+          <w:tcPr>
+            <w:tcW w:w="900" w:type="dxa"/>
+            <w:tcBorders>
+              <w:top w:val="nil"/>
+              <w:left w:val="nil"/>
+              <w:bottom w:val="nil"/>
+              <w:right w:val="nil"/>
+            </w:tcBorders>
+            <w:shd w:val="clear" w:color="auto" w:fill="auto"/>
+            <w:noWrap/>
+            <w:vAlign w:val="center"/>
+            <w:hideMark/>
+          </w:tcPr>
+          <w:p>
+            <w:pPr>
+              <w:spacing w:after="0" w:line="240" w:lineRule="auto"/>
+              <w:jc w:val="center"/>
+              <w:rPr>
+                <w:rFonts w:ascii="Times New Roman" w:eastAsia="Times New Roman" w:hAnsi="Times New Roman" w:cs="Times New Roman"/>
+                <w:sz w:val="12"/>
+                <w:szCs w:val="12"/>
+              </w:rPr>
+            </w:pPr>
+          </w:p>
+        </w:tc>
+        <w:tc>
+          <w:tcPr>
+            <w:tcW w:w="900" w:type="dxa"/>
+            <w:tcBorders>
+              <w:top w:val="nil"/>
+              <w:left w:val="nil"/>
+              <w:bottom w:val="nil"/>
+              <w:right w:val="nil"/>
+            </w:tcBorders>
+            <w:shd w:val="clear" w:color="auto" w:fill="auto"/>
+            <w:noWrap/>
+            <w:vAlign w:val="center"/>
+            <w:hideMark/>
+          </w:tcPr>
+          <w:p>
+            <w:pPr>
+              <w:spacing w:after="0" w:line="240" w:lineRule="auto"/>
+              <w:jc w:val="center"/>
+              <w:rPr>
+                <w:rFonts w:ascii="Times New Roman" w:eastAsia="Times New Roman" w:hAnsi="Times New Roman" w:cs="Times New Roman"/>
+                <w:sz w:val="12"/>
+                <w:szCs w:val="12"/>
+              </w:rPr>
+            </w:pPr>
+          </w:p>
+        </w:tc>
+        <w:tc>
+          <w:tcPr>
+            <w:tcW w:w="1350" w:type="dxa"/>
+            <w:tcBorders>
+              <w:top w:val="nil"/>
+              <w:left w:val="nil"/>
+              <w:bottom w:val="nil"/>
+              <w:right w:val="nil"/>
+            </w:tcBorders>
+            <w:shd w:val="clear" w:color="auto" w:fill="auto"/>
+            <w:noWrap/>
+            <w:vAlign w:val="center"/>
+            <w:hideMark/>
+          </w:tcPr>
+          <w:p>
+            <w:pPr>
+              <w:spacing w:after="0" w:line="240" w:lineRule="auto"/>
+              <w:jc w:val="center"/>
+              <w:rPr>
+                <w:rFonts w:ascii="Times New Roman" w:eastAsia="Times New Roman" w:hAnsi="Times New Roman" w:cs="Times New Roman"/>
+                <w:sz w:val="12"/>
+                <w:szCs w:val="12"/>
+              </w:rPr>
+            </w:pPr>
+          </w:p>
+        </w:tc>
+        <w:tc>
+          <w:tcPr>
+            <w:tcW w:w="1350" w:type="dxa"/>
+            <w:tcBorders>
+              <w:top w:val="nil"/>
+              <w:left w:val="nil"/>
+              <w:bottom w:val="nil"/>
+              <w:right w:val="nil"/>
+            </w:tcBorders>
+            <w:shd w:val="clear" w:color="auto" w:fill="auto"/>
+            <w:noWrap/>
+            <w:vAlign w:val="center"/>
+            <w:hideMark/>
+          </w:tcPr>
+          <w:p>
+            <w:pPr>
+              <w:spacing w:after="0" w:line="240" w:lineRule="auto"/>
+              <w:jc w:val="center"/>
+              <w:rPr>
+                <w:rFonts w:ascii="Times New Roman" w:eastAsia="Times New Roman" w:hAnsi="Times New Roman" w:cs="Times New Roman"/>
+                <w:sz w:val="12"/>
+                <w:szCs w:val="12"/>
+              </w:rPr>
+            </w:pPr>
+          </w:p>
+        </w:tc>
+        <w:tc>
+          <w:tcPr>
+            <w:tcW w:w="1440" w:type="dxa"/>
+            <w:tcBorders>
+              <w:top w:val="nil"/>
+              <w:left w:val="nil"/>
+              <w:bottom w:val="nil"/>
+              <w:right w:val="nil"/>
+            </w:tcBorders>
+            <w:shd w:val="clear" w:color="auto" w:fill="auto"/>
+            <w:noWrap/>
+            <w:vAlign w:val="center"/>
+            <w:hideMark/>
+          </w:tcPr>
+          <w:p>
+            <w:pPr>
+              <w:spacing w:after="0" w:line="240" w:lineRule="auto"/>
+              <w:jc w:val="center"/>
+              <w:rPr>
+                <w:rFonts w:ascii="Times New Roman" w:eastAsia="Times New Roman" w:hAnsi="Times New Roman" w:cs="Times New Roman"/>
+                <w:sz w:val="12"/>
+                <w:szCs w:val="12"/>
+              </w:rPr>
+            </w:pPr>
+          </w:p>
+        </w:tc>
+      </w:tr>
+      <w:tr>
+        <w:trPr>
+          <w:trHeight w:val="288"/>
+        </w:trPr>
+        <w:tc>
+          <w:tcPr>
+            <w:tcW w:w="1350" w:type="dxa"/>
+            <w:tcBorders>
+              <w:top w:val="nil"/>
+              <w:left w:val="nil"/>
+              <w:bottom w:val="nil"/>
+              <w:right w:val="nil"/>
+            </w:tcBorders>
+            <w:shd w:val="clear" w:color="auto" w:fill="auto"/>
+            <w:noWrap/>
+            <w:vAlign w:val="center"/>
+            <w:hideMark/>
+          </w:tcPr>
+          <w:p>
+            <w:pPr>
+              <w:spacing w:after="0" w:line="240" w:lineRule="auto"/>
+              <w:rPr>
+                <w:rFonts w:ascii="Calibri" w:eastAsia="Times New Roman" w:hAnsi="Calibri" w:cs="Calibri"/>
+                <w:color w:val="000000"/>
+                <w:sz w:val="12"/>
+                <w:szCs w:val="12"/>
+              </w:rPr>
+            </w:pPr>
+            <w:r>
+              <w:rPr>
+                <w:rFonts w:ascii="Calibri" w:eastAsia="Times New Roman" w:hAnsi="Calibri" w:cs="Calibri"/>
+                <w:color w:val="000000"/>
+                <w:sz w:val="12"/>
+                <w:szCs w:val="12"/>
+              </w:rPr>
+              <w:t>Date and Time:</w:t>
+            </w:r>
+          </w:p>
+        </w:tc>
+        <w:tc>
+          <w:tcPr>
+            <w:tcW w:w="1170" w:type="dxa"/>
+            <w:tcBorders>
+              <w:top w:val="nil"/>
+              <w:left w:val="nil"/>
+              <w:bottom w:val="nil"/>
+              <w:right w:val="nil"/>
+            </w:tcBorders>
+            <w:shd w:val="clear" w:color="auto" w:fill="auto"/>
+            <w:noWrap/>
+            <w:vAlign w:val="center"/>
+            <w:hideMark/>
+          </w:tcPr>
+          <w:p>
+            <w:pPr>
+              <w:spacing w:after="0" w:line="240" w:lineRule="auto"/>
+              <w:jc w:val="center"/>
+              <w:rPr>
+                <w:rFonts w:ascii="Calibri" w:eastAsia="Times New Roman" w:hAnsi="Calibri" w:cs="Calibri"/>
+                <w:color w:val="000000"/>
+                <w:sz w:val="12"/>
+                <w:szCs w:val="12"/>
+              </w:rPr>
+            </w:pPr>
+            <w:r>
+              <w:rPr>
+                <w:rFonts w:ascii="Calibri" w:eastAsia="Times New Roman" w:hAnsi="Calibri" w:cs="Calibri"/>
+                <w:color w:val="000000"/>
+                <w:sz w:val="12"/>
+                <w:szCs w:val="12"/>
+              </w:rPr>
+              <w:t>(Date of Analysis here)</w:t>
+            </w:r>
+          </w:p>
+        </w:tc>
+        <w:tc>
+          <w:tcPr>
+            <w:tcW w:w="900" w:type="dxa"/>
+            <w:tcBorders>
+              <w:top w:val="nil"/>
+              <w:left w:val="nil"/>
+              <w:bottom w:val="nil"/>
+              <w:right w:val="nil"/>
+            </w:tcBorders>
+            <w:shd w:val="clear" w:color="auto" w:fill="auto"/>
+            <w:noWrap/>
+            <w:vAlign w:val="center"/>
+            <w:hideMark/>
+          </w:tcPr>
+          <w:p>
+            <w:pPr>
+              <w:spacing w:after="0" w:line="240" w:lineRule="auto"/>
+              <w:jc w:val="center"/>
+              <w:rPr>
+                <w:rFonts w:ascii="Calibri" w:eastAsia="Times New Roman" w:hAnsi="Calibri" w:cs="Calibri"/>
+                <w:color w:val="000000"/>
+                <w:sz w:val="12"/>
+                <w:szCs w:val="12"/>
+              </w:rPr>
+            </w:pPr>
+          </w:p>
+        </w:tc>
+        <w:tc>
+          <w:tcPr>
+            <w:tcW w:w="900" w:type="dxa"/>
+            <w:tcBorders>
+              <w:top w:val="nil"/>
+              <w:left w:val="nil"/>
+              <w:bottom w:val="nil"/>
+              <w:right w:val="nil"/>
+            </w:tcBorders>
+            <w:shd w:val="clear" w:color="auto" w:fill="auto"/>
+            <w:noWrap/>
+            <w:vAlign w:val="center"/>
+            <w:hideMark/>
+          </w:tcPr>
+          <w:p>
+            <w:pPr>
+              <w:spacing w:after="0" w:line="240" w:lineRule="auto"/>
+              <w:jc w:val="center"/>
+              <w:rPr>
+                <w:rFonts w:ascii="Times New Roman" w:eastAsia="Times New Roman" w:hAnsi="Times New Roman" w:cs="Times New Roman"/>
+                <w:sz w:val="12"/>
+                <w:szCs w:val="12"/>
+              </w:rPr>
+            </w:pPr>
+          </w:p>
+        </w:tc>
+        <w:tc>
+          <w:tcPr>
+            <w:tcW w:w="1350" w:type="dxa"/>
+            <w:tcBorders>
+              <w:top w:val="nil"/>
+              <w:left w:val="nil"/>
+              <w:bottom w:val="nil"/>
+              <w:right w:val="nil"/>
+            </w:tcBorders>
+            <w:shd w:val="clear" w:color="auto" w:fill="auto"/>
+            <w:noWrap/>
+            <w:vAlign w:val="center"/>
+            <w:hideMark/>
+          </w:tcPr>
+          <w:p>
+            <w:pPr>
+              <w:spacing w:after="0" w:line="240" w:lineRule="auto"/>
+              <w:jc w:val="center"/>
+              <w:rPr>
+                <w:rFonts w:ascii="Times New Roman" w:eastAsia="Times New Roman" w:hAnsi="Times New Roman" w:cs="Times New Roman"/>
+                <w:sz w:val="12"/>
+                <w:szCs w:val="12"/>
+              </w:rPr>
+            </w:pPr>
+          </w:p>
+        </w:tc>
+        <w:tc>
+          <w:tcPr>
+            <w:tcW w:w="1350" w:type="dxa"/>
+            <w:tcBorders>
+              <w:top w:val="nil"/>
+              <w:left w:val="nil"/>
+              <w:bottom w:val="nil"/>
+              <w:right w:val="nil"/>
+            </w:tcBorders>
+            <w:shd w:val="clear" w:color="auto" w:fill="auto"/>
+            <w:noWrap/>
+            <w:vAlign w:val="center"/>
+            <w:hideMark/>
+          </w:tcPr>
+          <w:p>
+            <w:pPr>
+              <w:spacing w:after="0" w:line="240" w:lineRule="auto"/>
+              <w:jc w:val="center"/>
+              <w:rPr>
+                <w:rFonts w:ascii="Times New Roman" w:eastAsia="Times New Roman" w:hAnsi="Times New Roman" w:cs="Times New Roman"/>
+                <w:sz w:val="12"/>
+                <w:szCs w:val="12"/>
+              </w:rPr>
+            </w:pPr>
+          </w:p>
+        </w:tc>
+        <w:tc>
+          <w:tcPr>
+            <w:tcW w:w="1440" w:type="dxa"/>
+            <w:tcBorders>
+              <w:top w:val="nil"/>
+              <w:left w:val="nil"/>
+              <w:bottom w:val="nil"/>
+              <w:right w:val="nil"/>
+            </w:tcBorders>
+            <w:shd w:val="clear" w:color="auto" w:fill="auto"/>
+            <w:noWrap/>
+            <w:vAlign w:val="center"/>
+            <w:hideMark/>
+          </w:tcPr>
+          <w:p>
+            <w:pPr>
+              <w:spacing w:after="0" w:line="240" w:lineRule="auto"/>
+              <w:jc w:val="center"/>
+              <w:rPr>
+                <w:rFonts w:ascii="Times New Roman" w:eastAsia="Times New Roman" w:hAnsi="Times New Roman" w:cs="Times New Roman"/>
+                <w:sz w:val="12"/>
+                <w:szCs w:val="12"/>
+              </w:rPr>
+            </w:pPr>
+          </w:p>
+        </w:tc>
+      </w:tr>
+      <w:tr>
+        <w:trPr>
+          <w:trHeight w:val="288"/>
+        </w:trPr>
+        <w:tc>
+          <w:tcPr>
+            <w:tcW w:w="1350" w:type="dxa"/>
+            <w:tcBorders>
+              <w:top w:val="nil"/>
+              <w:left w:val="nil"/>
+              <w:bottom w:val="nil"/>
+              <w:right w:val="nil"/>
+            </w:tcBorders>
+            <w:shd w:val="clear" w:color="auto" w:fill="auto"/>
+            <w:noWrap/>
+            <w:vAlign w:val="center"/>
+            <w:hideMark/>
+          </w:tcPr>
+          <w:p>
+            <w:pPr>
+              <w:spacing w:after="0" w:line="240" w:lineRule="auto"/>
+              <w:rPr>
+                <w:rFonts w:ascii="Calibri" w:eastAsia="Times New Roman" w:hAnsi="Calibri" w:cs="Calibri"/>
+                <w:color w:val="000000"/>
+                <w:sz w:val="12"/>
+                <w:szCs w:val="12"/>
+              </w:rPr>
+            </w:pPr>
+            <w:r>
+              <w:rPr>
+                <w:rFonts w:ascii="Calibri" w:eastAsia="Times New Roman" w:hAnsi="Calibri" w:cs="Calibri"/>
+                <w:color w:val="000000"/>
+                <w:sz w:val="12"/>
+                <w:szCs w:val="12"/>
+              </w:rPr>
+              <w:t>Shift Parameter for Run/Plate:</w:t>
+            </w:r>
+          </w:p>
+        </w:tc>
+        <w:tc>
+          <w:tcPr>
+            <w:tcW w:w="1170" w:type="dxa"/>
+            <w:tcBorders>
+              <w:top w:val="nil"/>
+              <w:left w:val="nil"/>
+              <w:bottom w:val="nil"/>
+              <w:right w:val="nil"/>
+            </w:tcBorders>
+            <w:shd w:val="clear" w:color="auto" w:fill="auto"/>
+            <w:noWrap/>
+            <w:vAlign w:val="center"/>
+            <w:hideMark/>
+          </w:tcPr>
+          <w:p>
+            <w:pPr>
+              <w:spacing w:after="0" w:line="240" w:lineRule="auto"/>
+              <w:jc w:val="center"/>
+              <w:rPr>
+                <w:rFonts w:ascii="Calibri" w:eastAsia="Times New Roman" w:hAnsi="Calibri" w:cs="Calibri"/>
+                <w:color w:val="000000"/>
+                <w:sz w:val="12"/>
+                <w:szCs w:val="12"/>
+              </w:rPr>
+            </w:pPr>
+            <w:r>
+              <w:rPr>
+                <w:rFonts w:ascii="Calibri" w:eastAsia="Times New Roman" w:hAnsi="Calibri" w:cs="Calibri"/>
+                <w:color w:val="000000"/>
+                <w:sz w:val="12"/>
+                <w:szCs w:val="12"/>
+              </w:rPr>
+              <w:t>(Shift parameter here)</w:t>
+            </w:r>
+          </w:p>
+        </w:tc>
+        <w:tc>
+          <w:tcPr>
+            <w:tcW w:w="900" w:type="dxa"/>
+            <w:tcBorders>
+              <w:top w:val="nil"/>
+              <w:left w:val="nil"/>
+              <w:bottom w:val="nil"/>
+              <w:right w:val="nil"/>
+            </w:tcBorders>
+            <w:shd w:val="clear" w:color="auto" w:fill="auto"/>
+            <w:noWrap/>
+            <w:vAlign w:val="center"/>
+            <w:hideMark/>
+          </w:tcPr>
+          <w:p>
+            <w:pPr>
+              <w:spacing w:after="0" w:line="240" w:lineRule="auto"/>
+              <w:jc w:val="center"/>
+              <w:rPr>
+                <w:rFonts w:ascii="Calibri" w:eastAsia="Times New Roman" w:hAnsi="Calibri" w:cs="Calibri"/>
+                <w:color w:val="000000"/>
+                <w:sz w:val="12"/>
+                <w:szCs w:val="12"/>
+              </w:rPr>
+            </w:pPr>
+          </w:p>
+        </w:tc>
+        <w:tc>
+          <w:tcPr>
+            <w:tcW w:w="900" w:type="dxa"/>
+            <w:tcBorders>
+              <w:top w:val="nil"/>
+              <w:left w:val="nil"/>
+              <w:bottom w:val="nil"/>
+              <w:right w:val="nil"/>
+            </w:tcBorders>
+            <w:shd w:val="clear" w:color="auto" w:fill="auto"/>
+            <w:noWrap/>
+            <w:vAlign w:val="center"/>
+            <w:hideMark/>
+          </w:tcPr>
+          <w:p>
+            <w:pPr>
+              <w:spacing w:after="0" w:line="240" w:lineRule="auto"/>
+              <w:jc w:val="center"/>
+              <w:rPr>
+                <w:rFonts w:ascii="Times New Roman" w:eastAsia="Times New Roman" w:hAnsi="Times New Roman" w:cs="Times New Roman"/>
+                <w:sz w:val="12"/>
+                <w:szCs w:val="12"/>
+              </w:rPr>
+            </w:pPr>
+          </w:p>
+        </w:tc>
+        <w:tc>
+          <w:tcPr>
+            <w:tcW w:w="1350" w:type="dxa"/>
+            <w:tcBorders>
+              <w:top w:val="nil"/>
+              <w:left w:val="nil"/>
+              <w:bottom w:val="nil"/>
+              <w:right w:val="nil"/>
+            </w:tcBorders>
+            <w:shd w:val="clear" w:color="auto" w:fill="auto"/>
+            <w:noWrap/>
+            <w:vAlign w:val="center"/>
+            <w:hideMark/>
+          </w:tcPr>
+          <w:p>
+            <w:pPr>
+              <w:spacing w:after="0" w:line="240" w:lineRule="auto"/>
+              <w:jc w:val="center"/>
+              <w:rPr>
+                <w:rFonts w:ascii="Times New Roman" w:eastAsia="Times New Roman" w:hAnsi="Times New Roman" w:cs="Times New Roman"/>
+                <w:sz w:val="12"/>
+                <w:szCs w:val="12"/>
+              </w:rPr>
+            </w:pPr>
+          </w:p>
+        </w:tc>
+        <w:tc>
+          <w:tcPr>
+            <w:tcW w:w="1350" w:type="dxa"/>
+            <w:tcBorders>
+              <w:top w:val="nil"/>
+              <w:left w:val="nil"/>
+              <w:bottom w:val="nil"/>
+              <w:right w:val="nil"/>
+            </w:tcBorders>
+            <w:shd w:val="clear" w:color="auto" w:fill="auto"/>
+            <w:noWrap/>
+            <w:vAlign w:val="center"/>
+            <w:hideMark/>
+          </w:tcPr>
+          <w:p>
+            <w:pPr>
+              <w:spacing w:after="0" w:line="240" w:lineRule="auto"/>
+              <w:jc w:val="center"/>
+              <w:rPr>
+                <w:rFonts w:ascii="Times New Roman" w:eastAsia="Times New Roman" w:hAnsi="Times New Roman" w:cs="Times New Roman"/>
+                <w:sz w:val="12"/>
+                <w:szCs w:val="12"/>
+              </w:rPr>
+            </w:pPr>
+          </w:p>
+        </w:tc>
+        <w:tc>
+          <w:tcPr>
+            <w:tcW w:w="1440" w:type="dxa"/>
+            <w:tcBorders>
+              <w:top w:val="nil"/>
+              <w:left w:val="nil"/>
+              <w:bottom w:val="nil"/>
+              <w:right w:val="nil"/>
+            </w:tcBorders>
+            <w:shd w:val="clear" w:color="auto" w:fill="auto"/>
+            <w:noWrap/>
+            <w:vAlign w:val="center"/>
+            <w:hideMark/>
+          </w:tcPr>
+          <w:p>
+            <w:pPr>
+              <w:spacing w:after="0" w:line="240" w:lineRule="auto"/>
+              <w:jc w:val="center"/>
+              <w:rPr>
+                <w:rFonts w:ascii="Times New Roman" w:eastAsia="Times New Roman" w:hAnsi="Times New Roman" w:cs="Times New Roman"/>
+                <w:sz w:val="12"/>
+                <w:szCs w:val="12"/>
+              </w:rPr>
+            </w:pPr>
+          </w:p>
+        </w:tc>
+      </w:tr>
+      <w:tr>
+        <w:trPr>
+          <w:trHeight w:val="288"/>
+        </w:trPr>
+        <w:tc>
+          <w:tcPr>
+            <w:tcW w:w="1350" w:type="dxa"/>
+            <w:tcBorders>
+              <w:top w:val="nil"/>
+              <w:left w:val="nil"/>
+              <w:bottom w:val="nil"/>
+              <w:right w:val="nil"/>
+            </w:tcBorders>
+            <w:shd w:val="clear" w:color="auto" w:fill="auto"/>
+            <w:noWrap/>
+            <w:vAlign w:val="center"/>
+            <w:hideMark/>
+          </w:tcPr>
+          <w:p>
+            <w:pPr>
+              <w:spacing w:after="0" w:line="240" w:lineRule="auto"/>
+              <w:jc w:val="center"/>
+              <w:rPr>
+                <w:rFonts w:ascii="Times New Roman" w:eastAsia="Times New Roman" w:hAnsi="Times New Roman" w:cs="Times New Roman"/>
+                <w:sz w:val="12"/>
+                <w:szCs w:val="12"/>
+              </w:rPr>
+            </w:pPr>
+          </w:p>
+        </w:tc>
+        <w:tc>
+          <w:tcPr>
+            <w:tcW w:w="1170" w:type="dxa"/>
+            <w:tcBorders>
+              <w:top w:val="nil"/>
+              <w:left w:val="nil"/>
+              <w:bottom w:val="nil"/>
+              <w:right w:val="nil"/>
+            </w:tcBorders>
+            <w:shd w:val="clear" w:color="auto" w:fill="auto"/>
+            <w:noWrap/>
+            <w:vAlign w:val="center"/>
+            <w:hideMark/>
+          </w:tcPr>
+          <w:p>
+            <w:pPr>
+              <w:spacing w:after="0" w:line="240" w:lineRule="auto"/>
+              <w:rPr>
+                <w:rFonts w:ascii="Times New Roman" w:eastAsia="Times New Roman" w:hAnsi="Times New Roman" w:cs="Times New Roman"/>
+                <w:sz w:val="12"/>
+                <w:szCs w:val="12"/>
+              </w:rPr>
+            </w:pPr>
+          </w:p>
+        </w:tc>
+        <w:tc>
+          <w:tcPr>
+            <w:tcW w:w="900" w:type="dxa"/>
+            <w:tcBorders>
+              <w:top w:val="nil"/>
+              <w:left w:val="nil"/>
+              <w:bottom w:val="nil"/>
+              <w:right w:val="nil"/>
+            </w:tcBorders>
+            <w:shd w:val="clear" w:color="auto" w:fill="auto"/>
+            <w:noWrap/>
+            <w:vAlign w:val="center"/>
+            <w:hideMark/>
+          </w:tcPr>
+          <w:p>
+            <w:pPr>
+              <w:spacing w:after="0" w:line="240" w:lineRule="auto"/>
+              <w:jc w:val="center"/>
+              <w:rPr>
+                <w:rFonts w:ascii="Times New Roman" w:eastAsia="Times New Roman" w:hAnsi="Times New Roman" w:cs="Times New Roman"/>
+                <w:sz w:val="12"/>
+                <w:szCs w:val="12"/>
+              </w:rPr>
+            </w:pPr>
+          </w:p>
+        </w:tc>
+        <w:tc>
+          <w:tcPr>
+            <w:tcW w:w="900" w:type="dxa"/>
+            <w:tcBorders>
+              <w:top w:val="nil"/>
+              <w:left w:val="nil"/>
+              <w:bottom w:val="nil"/>
+              <w:right w:val="nil"/>
+            </w:tcBorders>
+            <w:shd w:val="clear" w:color="auto" w:fill="auto"/>
+            <w:noWrap/>
+            <w:vAlign w:val="center"/>
+            <w:hideMark/>
+          </w:tcPr>
+          <w:p>
+            <w:pPr>
+              <w:spacing w:after="0" w:line="240" w:lineRule="auto"/>
+              <w:jc w:val="center"/>
+              <w:rPr>
+                <w:rFonts w:ascii="Times New Roman" w:eastAsia="Times New Roman" w:hAnsi="Times New Roman" w:cs="Times New Roman"/>
+                <w:sz w:val="12"/>
+                <w:szCs w:val="12"/>
+              </w:rPr>
+            </w:pPr>
+          </w:p>
+        </w:tc>
+        <w:tc>
+          <w:tcPr>
+            <w:tcW w:w="1350" w:type="dxa"/>
+            <w:tcBorders>
+              <w:top w:val="nil"/>
+              <w:left w:val="nil"/>
+              <w:bottom w:val="nil"/>
+              <w:right w:val="nil"/>
+            </w:tcBorders>
+            <w:shd w:val="clear" w:color="auto" w:fill="auto"/>
+            <w:noWrap/>
+            <w:vAlign w:val="center"/>
+            <w:hideMark/>
+          </w:tcPr>
+          <w:p>
+            <w:pPr>
+              <w:spacing w:after="0" w:line="240" w:lineRule="auto"/>
+              <w:jc w:val="center"/>
+              <w:rPr>
+                <w:rFonts w:ascii="Times New Roman" w:eastAsia="Times New Roman" w:hAnsi="Times New Roman" w:cs="Times New Roman"/>
+                <w:sz w:val="12"/>
+                <w:szCs w:val="12"/>
+              </w:rPr>
+            </w:pPr>
+          </w:p>
+        </w:tc>
+        <w:tc>
+          <w:tcPr>
+            <w:tcW w:w="1350" w:type="dxa"/>
+            <w:tcBorders>
+              <w:top w:val="nil"/>
+              <w:left w:val="nil"/>
+              <w:bottom w:val="nil"/>
+              <w:right w:val="nil"/>
+            </w:tcBorders>
+            <w:shd w:val="clear" w:color="auto" w:fill="auto"/>
+            <w:noWrap/>
+            <w:vAlign w:val="center"/>
+            <w:hideMark/>
+          </w:tcPr>
+          <w:p>
+            <w:pPr>
+              <w:spacing w:after="0" w:line="240" w:lineRule="auto"/>
+              <w:jc w:val="center"/>
+              <w:rPr>
+                <w:rFonts w:ascii="Times New Roman" w:eastAsia="Times New Roman" w:hAnsi="Times New Roman" w:cs="Times New Roman"/>
+                <w:sz w:val="12"/>
+                <w:szCs w:val="12"/>
+              </w:rPr>
+            </w:pPr>
+          </w:p>
+        </w:tc>
+        <w:tc>
+          <w:tcPr>
+            <w:tcW w:w="1440" w:type="dxa"/>
+            <w:tcBorders>
+              <w:top w:val="nil"/>
+              <w:left w:val="nil"/>
+              <w:bottom w:val="nil"/>
+              <w:right w:val="nil"/>
+            </w:tcBorders>
+            <w:shd w:val="clear" w:color="auto" w:fill="auto"/>
+            <w:noWrap/>
+            <w:vAlign w:val="center"/>
+            <w:hideMark/>
+          </w:tcPr>
+          <w:p>
+            <w:pPr>
+              <w:spacing w:after="0" w:line="240" w:lineRule="auto"/>
+              <w:jc w:val="center"/>
+              <w:rPr>
+                <w:rFonts w:ascii="Times New Roman" w:eastAsia="Times New Roman" w:hAnsi="Times New Roman" w:cs="Times New Roman"/>
+                <w:sz w:val="12"/>
+                <w:szCs w:val="12"/>
+              </w:rPr>
+            </w:pPr>
+          </w:p>
+        </w:tc>
+      </w:tr>
+      <w:tr>
+        <w:trPr>
+          <w:trHeight w:val="630"/>
+        </w:trPr>
+        <w:tc>
+          <w:tcPr>
+            <w:tcW w:w="1350" w:type="dxa"/>
+            <w:tcBorders>
+              <w:top w:val="nil"/>
+              <w:left w:val="nil"/>
+              <w:bottom w:val="nil"/>
+              <w:right w:val="nil"/>
+            </w:tcBorders>
+            <w:shd w:val="clear" w:color="auto" w:fill="auto"/>
+            <w:vAlign w:val="center"/>
+            <w:hideMark/>
+          </w:tcPr>
+          <w:p>
+            <w:pPr>
+              <w:spacing w:after="0" w:line="240" w:lineRule="auto"/>
+              <w:rPr>
+                <w:rFonts w:ascii="Calibri" w:eastAsia="Times New Roman" w:hAnsi="Calibri" w:cs="Calibri"/>
+                <w:color w:val="000000"/>
+                <w:sz w:val="12"/>
+                <w:szCs w:val="12"/>
+              </w:rPr>
+            </w:pPr>
+            <w:r>
+              <w:rPr>
+                <w:rFonts w:ascii="Calibri" w:eastAsia="Times New Roman" w:hAnsi="Calibri" w:cs="Calibri"/>
+                <w:color w:val="000000"/>
+                <w:sz w:val="12"/>
+                <w:szCs w:val="12"/>
+              </w:rPr>
+              <w:t>Sample ID or Control</w:t>
+            </w:r>
+          </w:p>
+        </w:tc>
+        <w:tc>
+          <w:tcPr>
+            <w:tcW w:w="1170" w:type="dxa"/>
+            <w:tcBorders>
+              <w:top w:val="nil"/>
+              <w:left w:val="nil"/>
+              <w:bottom w:val="nil"/>
+              <w:right w:val="nil"/>
+            </w:tcBorders>
+            <w:shd w:val="clear" w:color="auto" w:fill="auto"/>
+            <w:vAlign w:val="center"/>
+            <w:hideMark/>
+          </w:tcPr>
+          <w:p>
+            <w:pPr>
+              <w:spacing w:after="0" w:line="240" w:lineRule="auto"/>
+              <w:jc w:val="center"/>
+              <w:rPr>
+                <w:rFonts w:ascii="Calibri" w:eastAsia="Times New Roman" w:hAnsi="Calibri" w:cs="Calibri"/>
+                <w:color w:val="000000"/>
+                <w:sz w:val="12"/>
+                <w:szCs w:val="12"/>
+              </w:rPr>
+            </w:pPr>
+            <w:r>
+              <w:rPr>
+                <w:rFonts w:ascii="Calibri" w:eastAsia="Times New Roman" w:hAnsi="Calibri" w:cs="Calibri"/>
+                <w:color w:val="000000"/>
+                <w:sz w:val="12"/>
+                <w:szCs w:val="12"/>
+              </w:rPr>
+              <w:t>Raw O.D. 1</w:t>
+            </w:r>
+          </w:p>
+        </w:tc>
+        <w:tc>
+          <w:tcPr>
+            <w:tcW w:w="900" w:type="dxa"/>
+            <w:tcBorders>
+              <w:top w:val="nil"/>
+              <w:left w:val="nil"/>
+              <w:bottom w:val="nil"/>
+              <w:right w:val="nil"/>
+            </w:tcBorders>
+            <w:shd w:val="clear" w:color="auto" w:fill="auto"/>
+            <w:vAlign w:val="center"/>
+            <w:hideMark/>
+          </w:tcPr>
+          <w:p>
+            <w:pPr>
+              <w:spacing w:after="0" w:line="240" w:lineRule="auto"/>
+              <w:jc w:val="center"/>
+              <w:rPr>
+                <w:rFonts w:ascii="Calibri" w:eastAsia="Times New Roman" w:hAnsi="Calibri" w:cs="Calibri"/>
+                <w:color w:val="000000"/>
+                <w:sz w:val="12"/>
+                <w:szCs w:val="12"/>
+              </w:rPr>
+            </w:pPr>
+            <w:r>
+              <w:rPr>
+                <w:rFonts w:ascii="Calibri" w:eastAsia="Times New Roman" w:hAnsi="Calibri" w:cs="Calibri"/>
+                <w:color w:val="000000"/>
+                <w:sz w:val="12"/>
+                <w:szCs w:val="12"/>
+              </w:rPr>
+              <w:t>Raw O.D. 2</w:t>
+            </w:r>
+          </w:p>
+        </w:tc>
+        <w:tc>
+          <w:tcPr>
+            <w:tcW w:w="900" w:type="dxa"/>
+            <w:tcBorders>
+              <w:top w:val="nil"/>
+              <w:left w:val="nil"/>
+              <w:bottom w:val="nil"/>
+              <w:right w:val="nil"/>
+            </w:tcBorders>
+            <w:shd w:val="clear" w:color="auto" w:fill="auto"/>
+            <w:vAlign w:val="center"/>
+            <w:hideMark/>
+          </w:tcPr>
+          <w:p>
+            <w:pPr>
+              <w:spacing w:after="0" w:line="240" w:lineRule="auto"/>
+              <w:jc w:val="center"/>
+              <w:rPr>
+                <w:rFonts w:ascii="Calibri" w:eastAsia="Times New Roman" w:hAnsi="Calibri" w:cs="Calibri"/>
+                <w:color w:val="000000"/>
+                <w:sz w:val="12"/>
+                <w:szCs w:val="12"/>
+              </w:rPr>
+            </w:pPr>
+            <w:r>
+              <w:rPr>
+                <w:rFonts w:ascii="Calibri" w:eastAsia="Times New Roman" w:hAnsi="Calibri" w:cs="Calibri"/>
+                <w:color w:val="000000"/>
+                <w:sz w:val="12"/>
+                <w:szCs w:val="12"/>
+              </w:rPr>
+              <w:t>Raw O.D.  3</w:t>
+            </w:r>
+          </w:p>
+        </w:tc>
+        <w:tc>
+          <w:tcPr>
+            <w:tcW w:w="1350" w:type="dxa"/>
+            <w:tcBorders>
+              <w:top w:val="nil"/>
+              <w:left w:val="nil"/>
+              <w:bottom w:val="nil"/>
+              <w:right w:val="nil"/>
+            </w:tcBorders>
+            <w:shd w:val="clear" w:color="auto" w:fill="auto"/>
+            <w:vAlign w:val="center"/>
+            <w:hideMark/>
+          </w:tcPr>
+          <w:p>
+            <w:pPr>
+              <w:spacing w:after="0" w:line="240" w:lineRule="auto"/>
+              <w:jc w:val="center"/>
+              <w:rPr>
+                <w:rFonts w:ascii="Calibri" w:eastAsia="Times New Roman" w:hAnsi="Calibri" w:cs="Calibri"/>
+                <w:color w:val="000000"/>
+                <w:sz w:val="12"/>
+                <w:szCs w:val="12"/>
+              </w:rPr>
+            </w:pPr>
+            <w:r>
+              <w:rPr>
+                <w:rFonts w:ascii="Calibri" w:eastAsia="Times New Roman" w:hAnsi="Calibri" w:cs="Calibri"/>
+                <w:color w:val="000000"/>
+                <w:sz w:val="12"/>
+                <w:szCs w:val="12"/>
+              </w:rPr>
+              <w:t>O.D. Avg.</w:t>
+            </w:r>
+          </w:p>
+        </w:tc>
+        <w:tc>
+          <w:tcPr>
+            <w:tcW w:w="1350" w:type="dxa"/>
+            <w:tcBorders>
+              <w:top w:val="nil"/>
+              <w:left w:val="nil"/>
+              <w:bottom w:val="nil"/>
+              <w:right w:val="nil"/>
+            </w:tcBorders>
+            <w:shd w:val="clear" w:color="auto" w:fill="auto"/>
+            <w:vAlign w:val="center"/>
+            <w:hideMark/>
+          </w:tcPr>
+          <w:p>
+            <w:pPr>
+              <w:spacing w:after="0" w:line="240" w:lineRule="auto"/>
+              <w:jc w:val="center"/>
+              <w:rPr>
+                <w:rFonts w:ascii="Calibri" w:eastAsia="Times New Roman" w:hAnsi="Calibri" w:cs="Calibri"/>
+                <w:color w:val="000000"/>
+                <w:sz w:val="12"/>
+                <w:szCs w:val="12"/>
+              </w:rPr>
+            </w:pPr>
+            <w:r>
+              <w:rPr>
+                <w:rFonts w:ascii="Calibri" w:eastAsia="Times New Roman" w:hAnsi="Calibri" w:cs="Calibri"/>
+                <w:color w:val="000000"/>
+                <w:sz w:val="12"/>
+                <w:szCs w:val="12"/>
+              </w:rPr>
+              <w:t>Concentration (Uncorrected)</w:t>
+            </w:r>
+          </w:p>
+        </w:tc>
+        <w:tc>
+          <w:tcPr>
+            <w:tcW w:w="1440" w:type="dxa"/>
+            <w:tcBorders>
+              <w:top w:val="nil"/>
+              <w:left w:val="nil"/>
+              <w:bottom w:val="nil"/>
+              <w:right w:val="nil"/>
+            </w:tcBorders>
+            <w:shd w:val="clear" w:color="auto" w:fill="auto"/>
+            <w:vAlign w:val="center"/>
+            <w:hideMark/>
+          </w:tcPr>
+          <w:p>
+            <w:pPr>
+              <w:spacing w:after="0" w:line="240" w:lineRule="auto"/>
+              <w:jc w:val="center"/>
+              <w:rPr>
+                <w:rFonts w:ascii="Calibri" w:eastAsia="Times New Roman" w:hAnsi="Calibri" w:cs="Calibri"/>
+                <w:color w:val="000000"/>
+                <w:sz w:val="12"/>
+                <w:szCs w:val="12"/>
+              </w:rPr>
+            </w:pPr>
+            <w:r>
+              <w:rPr>
+                <w:rFonts w:ascii="Calibri" w:eastAsia="Times New Roman" w:hAnsi="Calibri" w:cs="Calibri"/>
+                <w:color w:val="000000"/>
+                <w:sz w:val="12"/>
+                <w:szCs w:val="12"/>
+              </w:rPr>
+              <w:t>Concentration (Corrected)</w:t>
+            </w:r>
+          </w:p>
+        </w:tc>
+      </w:tr>
+      <w:tr>
+        <w:trPr>
+          <w:trHeight w:val="288"/>
+        </w:trPr>
+        <w:tc>
+          <w:tcPr>
+            <w:tcW w:w="1350" w:type="dxa"/>
+            <w:tcBorders>
+              <w:top w:val="nil"/>
+              <w:left w:val="nil"/>
+              <w:bottom w:val="nil"/>
+              <w:right w:val="nil"/>
+            </w:tcBorders>
+            <w:shd w:val="clear" w:color="auto" w:fill="auto"/>
+            <w:noWrap/>
+            <w:vAlign w:val="center"/>
+            <w:hideMark/>
+          </w:tcPr>
+          <w:p>
+            <w:pPr>
+              <w:spacing w:after="0" w:line="240" w:lineRule="auto"/>
+              <w:rPr>
+                <w:rFonts w:ascii="Calibri" w:eastAsia="Times New Roman" w:hAnsi="Calibri" w:cs="Calibri"/>
+                <w:color w:val="000000"/>
+                <w:sz w:val="12"/>
+                <w:szCs w:val="12"/>
+              </w:rPr>
+            </w:pPr>
+            <w:r>
+              <w:rPr>
+                <w:rFonts w:ascii="Calibri" w:eastAsia="Times New Roman" w:hAnsi="Calibri" w:cs="Calibri"/>
+                <w:color w:val="000000"/>
+                <w:sz w:val="12"/>
+                <w:szCs w:val="12"/>
+              </w:rPr>
+              <w:t>(Sample ID 1 here)</w:t>
+            </w:r>
+          </w:p>
+        </w:tc>
+        <w:tc>
+          <w:tcPr>
+            <w:tcW w:w="1170" w:type="dxa"/>
+            <w:tcBorders>
+              <w:top w:val="nil"/>
+              <w:left w:val="nil"/>
+              <w:bottom w:val="nil"/>
+              <w:right w:val="nil"/>
+            </w:tcBorders>
+            <w:shd w:val="clear" w:color="auto" w:fill="auto"/>
+            <w:noWrap/>
+            <w:vAlign w:val="center"/>
+            <w:hideMark/>
+          </w:tcPr>
+          <w:p>
+            <w:pPr>
+              <w:spacing w:after="0" w:line="240" w:lineRule="auto"/>
+              <w:jc w:val="center"/>
+              <w:rPr>
+                <w:rFonts w:ascii="Calibri" w:eastAsia="Times New Roman" w:hAnsi="Calibri" w:cs="Calibri"/>
+                <w:color w:val="000000"/>
+                <w:sz w:val="12"/>
+                <w:szCs w:val="12"/>
+              </w:rPr>
+            </w:pPr>
+            <w:r>
+              <w:rPr>
+                <w:rFonts w:ascii="Calibri" w:eastAsia="Times New Roman" w:hAnsi="Calibri" w:cs="Calibri"/>
+                <w:color w:val="000000"/>
+                <w:sz w:val="12"/>
+                <w:szCs w:val="12"/>
+              </w:rPr>
+              <w:t>(Triplicate 1)</w:t>
+            </w:r>
+          </w:p>
+        </w:tc>
+        <w:tc>
+          <w:tcPr>
+            <w:tcW w:w="900" w:type="dxa"/>
+            <w:tcBorders>
+              <w:top w:val="nil"/>
+              <w:left w:val="nil"/>
+              <w:bottom w:val="nil"/>
+              <w:right w:val="nil"/>
+            </w:tcBorders>
+            <w:shd w:val="clear" w:color="auto" w:fill="auto"/>
+            <w:noWrap/>
+            <w:vAlign w:val="center"/>
+            <w:hideMark/>
+          </w:tcPr>
+          <w:p>
+            <w:pPr>
+              <w:spacing w:after="0" w:line="240" w:lineRule="auto"/>
+              <w:jc w:val="center"/>
+              <w:rPr>
+                <w:rFonts w:ascii="Calibri" w:eastAsia="Times New Roman" w:hAnsi="Calibri" w:cs="Calibri"/>
+                <w:color w:val="000000"/>
+                <w:sz w:val="12"/>
+                <w:szCs w:val="12"/>
+              </w:rPr>
+            </w:pPr>
+            <w:r>
+              <w:rPr>
+                <w:rFonts w:ascii="Calibri" w:eastAsia="Times New Roman" w:hAnsi="Calibri" w:cs="Calibri"/>
+                <w:color w:val="000000"/>
+                <w:sz w:val="12"/>
+                <w:szCs w:val="12"/>
+              </w:rPr>
+              <w:t>(Triplicate 2)</w:t>
+            </w:r>
+          </w:p>
+        </w:tc>
+        <w:tc>
+          <w:tcPr>
+            <w:tcW w:w="900" w:type="dxa"/>
+            <w:tcBorders>
+              <w:top w:val="nil"/>
+              <w:left w:val="nil"/>
+              <w:bottom w:val="nil"/>
+              <w:right w:val="nil"/>
+            </w:tcBorders>
+            <w:shd w:val="clear" w:color="auto" w:fill="auto"/>
+            <w:noWrap/>
+            <w:vAlign w:val="center"/>
+            <w:hideMark/>
+          </w:tcPr>
+          <w:p>
+            <w:pPr>
+              <w:spacing w:after="0" w:line="240" w:lineRule="auto"/>
+              <w:jc w:val="center"/>
+              <w:rPr>
+                <w:rFonts w:ascii="Calibri" w:eastAsia="Times New Roman" w:hAnsi="Calibri" w:cs="Calibri"/>
+                <w:color w:val="000000"/>
+                <w:sz w:val="12"/>
+                <w:szCs w:val="12"/>
+              </w:rPr>
+            </w:pPr>
+            <w:r>
+              <w:rPr>
+                <w:rFonts w:ascii="Calibri" w:eastAsia="Times New Roman" w:hAnsi="Calibri" w:cs="Calibri"/>
+                <w:color w:val="000000"/>
+                <w:sz w:val="12"/>
+                <w:szCs w:val="12"/>
+              </w:rPr>
+              <w:t>(Triplicate 3)</w:t>
+            </w:r>
+          </w:p>
+        </w:tc>
+        <w:tc>
+          <w:tcPr>
+            <w:tcW w:w="1350" w:type="dxa"/>
+            <w:tcBorders>
+              <w:top w:val="nil"/>
+              <w:left w:val="nil"/>
+              <w:bottom w:val="nil"/>
+              <w:right w:val="nil"/>
+            </w:tcBorders>
+            <w:shd w:val="clear" w:color="auto" w:fill="auto"/>
+            <w:noWrap/>
+            <w:vAlign w:val="center"/>
+            <w:hideMark/>
+          </w:tcPr>
+          <w:p>
+            <w:pPr>
+              <w:spacing w:after="0" w:line="240" w:lineRule="auto"/>
+              <w:jc w:val="center"/>
+              <w:rPr>
+                <w:rFonts w:ascii="Calibri" w:eastAsia="Times New Roman" w:hAnsi="Calibri" w:cs="Calibri"/>
+                <w:color w:val="000000"/>
+                <w:sz w:val="12"/>
+                <w:szCs w:val="12"/>
+              </w:rPr>
+            </w:pPr>
+            <w:r>
+              <w:rPr>
+                <w:rFonts w:ascii="Calibri" w:eastAsia="Times New Roman" w:hAnsi="Calibri" w:cs="Calibri"/>
+                <w:color w:val="000000"/>
+                <w:sz w:val="12"/>
+                <w:szCs w:val="12"/>
+              </w:rPr>
+              <w:t>(=Average of B6,C6,D6)</w:t>
+            </w:r>
+          </w:p>
+        </w:tc>
+        <w:tc>
+          <w:tcPr>
+            <w:tcW w:w="1350" w:type="dxa"/>
+            <w:tcBorders>
+              <w:top w:val="nil"/>
+              <w:left w:val="nil"/>
+              <w:bottom w:val="nil"/>
+              <w:right w:val="nil"/>
+            </w:tcBorders>
+            <w:shd w:val="clear" w:color="auto" w:fill="auto"/>
+            <w:noWrap/>
+            <w:vAlign w:val="center"/>
+            <w:hideMark/>
+          </w:tcPr>
+          <w:p>
+            <w:pPr>
+              <w:spacing w:after="0" w:line="240" w:lineRule="auto"/>
+              <w:jc w:val="center"/>
+              <w:rPr>
+                <w:rFonts w:ascii="Calibri" w:eastAsia="Times New Roman" w:hAnsi="Calibri" w:cs="Calibri"/>
+                <w:color w:val="000000"/>
+                <w:sz w:val="12"/>
+                <w:szCs w:val="12"/>
+              </w:rPr>
+            </w:pPr>
+            <w:r>
+              <w:rPr>
+                <w:rFonts w:ascii="Calibri" w:eastAsia="Times New Roman" w:hAnsi="Calibri" w:cs="Calibri"/>
+                <w:color w:val="000000"/>
+                <w:sz w:val="12"/>
+                <w:szCs w:val="12"/>
+              </w:rPr>
+              <w:t>(=Uncorrected concentration)</w:t>
+            </w:r>
+          </w:p>
+        </w:tc>
+        <w:tc>
+          <w:tcPr>
+            <w:tcW w:w="1440" w:type="dxa"/>
+            <w:tcBorders>
+              <w:top w:val="nil"/>
+              <w:left w:val="nil"/>
+              <w:bottom w:val="nil"/>
+              <w:right w:val="nil"/>
+            </w:tcBorders>
+            <w:shd w:val="clear" w:color="auto" w:fill="auto"/>
+            <w:noWrap/>
+            <w:vAlign w:val="center"/>
+            <w:hideMark/>
+          </w:tcPr>
+          <w:p>
+            <w:pPr>
+              <w:spacing w:after="0" w:line="240" w:lineRule="auto"/>
+              <w:jc w:val="center"/>
+              <w:rPr>
+                <w:rFonts w:ascii="Calibri" w:eastAsia="Times New Roman" w:hAnsi="Calibri" w:cs="Calibri"/>
+                <w:color w:val="000000"/>
+                <w:sz w:val="12"/>
+                <w:szCs w:val="12"/>
+              </w:rPr>
+            </w:pPr>
+            <w:r>
+              <w:rPr>
+                <w:rFonts w:ascii="Calibri" w:eastAsia="Times New Roman" w:hAnsi="Calibri" w:cs="Calibri"/>
+                <w:color w:val="000000"/>
+                <w:sz w:val="12"/>
+                <w:szCs w:val="12"/>
+              </w:rPr>
+              <w:t>(=Corrected Concentration)</w:t>
+            </w:r>
+          </w:p>
+        </w:tc>
+      </w:tr>
+      <w:tr>
+        <w:trPr>
+          <w:trHeight w:val="288"/>
+        </w:trPr>
+        <w:tc>
+          <w:tcPr>
+            <w:tcW w:w="1350" w:type="dxa"/>
+            <w:tcBorders>
+              <w:top w:val="nil"/>
+              <w:left w:val="nil"/>
+              <w:bottom w:val="nil"/>
+              <w:right w:val="nil"/>
+            </w:tcBorders>
+            <w:shd w:val="clear" w:color="auto" w:fill="auto"/>
+            <w:noWrap/>
+            <w:vAlign w:val="center"/>
+            <w:hideMark/>
+          </w:tcPr>
+          <w:p>
+            <w:pPr>
+              <w:spacing w:after="0" w:line="240" w:lineRule="auto"/>
+              <w:rPr>
+                <w:rFonts w:ascii="Calibri" w:eastAsia="Times New Roman" w:hAnsi="Calibri" w:cs="Calibri"/>
+                <w:color w:val="000000"/>
+                <w:sz w:val="12"/>
+                <w:szCs w:val="12"/>
+              </w:rPr>
+            </w:pPr>
+            <w:r>
+              <w:rPr>
+                <w:rFonts w:ascii="Calibri" w:eastAsia="Times New Roman" w:hAnsi="Calibri" w:cs="Calibri"/>
+                <w:color w:val="000000"/>
+                <w:sz w:val="12"/>
+                <w:szCs w:val="12"/>
+              </w:rPr>
+              <w:t>(Sample ID 2 here)</w:t>
+            </w:r>
+          </w:p>
+        </w:tc>
+        <w:tc>
+          <w:tcPr>
+            <w:tcW w:w="1170" w:type="dxa"/>
+            <w:tcBorders>
+              <w:top w:val="nil"/>
+              <w:left w:val="nil"/>
+              <w:bottom w:val="nil"/>
+              <w:right w:val="nil"/>
+            </w:tcBorders>
+            <w:shd w:val="clear" w:color="auto" w:fill="auto"/>
+            <w:noWrap/>
+            <w:vAlign w:val="center"/>
+            <w:hideMark/>
+          </w:tcPr>
+          <w:p>
+            <w:pPr>
+              <w:spacing w:after="0" w:line="240" w:lineRule="auto"/>
+              <w:rPr>
+                <w:rFonts w:ascii="Calibri" w:eastAsia="Times New Roman" w:hAnsi="Calibri" w:cs="Calibri"/>
+                <w:color w:val="000000"/>
+                <w:sz w:val="12"/>
+                <w:szCs w:val="12"/>
+              </w:rPr>
+            </w:pPr>
+          </w:p>
+        </w:tc>
+        <w:tc>
+          <w:tcPr>
+            <w:tcW w:w="900" w:type="dxa"/>
+            <w:tcBorders>
+              <w:top w:val="nil"/>
+              <w:left w:val="nil"/>
+              <w:bottom w:val="nil"/>
+              <w:right w:val="nil"/>
+            </w:tcBorders>
+            <w:shd w:val="clear" w:color="auto" w:fill="auto"/>
+            <w:noWrap/>
+            <w:vAlign w:val="center"/>
+            <w:hideMark/>
+          </w:tcPr>
+          <w:p>
+            <w:pPr>
+              <w:spacing w:after="0" w:line="240" w:lineRule="auto"/>
+              <w:jc w:val="center"/>
+              <w:rPr>
+                <w:rFonts w:ascii="Times New Roman" w:eastAsia="Times New Roman" w:hAnsi="Times New Roman" w:cs="Times New Roman"/>
+                <w:sz w:val="12"/>
+                <w:szCs w:val="12"/>
+              </w:rPr>
+            </w:pPr>
+          </w:p>
+        </w:tc>
+        <w:tc>
+          <w:tcPr>
+            <w:tcW w:w="900" w:type="dxa"/>
+            <w:tcBorders>
+              <w:top w:val="nil"/>
+              <w:left w:val="nil"/>
+              <w:bottom w:val="nil"/>
+              <w:right w:val="nil"/>
+            </w:tcBorders>
+            <w:shd w:val="clear" w:color="auto" w:fill="auto"/>
+            <w:noWrap/>
+            <w:vAlign w:val="center"/>
+            <w:hideMark/>
+          </w:tcPr>
+          <w:p>
+            <w:pPr>
+              <w:spacing w:after="0" w:line="240" w:lineRule="auto"/>
+              <w:jc w:val="center"/>
+              <w:rPr>
+                <w:rFonts w:ascii="Times New Roman" w:eastAsia="Times New Roman" w:hAnsi="Times New Roman" w:cs="Times New Roman"/>
+                <w:sz w:val="12"/>
+                <w:szCs w:val="12"/>
+              </w:rPr>
+            </w:pPr>
+          </w:p>
+        </w:tc>
+        <w:tc>
+          <w:tcPr>
+            <w:tcW w:w="1350" w:type="dxa"/>
+            <w:tcBorders>
+              <w:top w:val="nil"/>
+              <w:left w:val="nil"/>
+              <w:bottom w:val="nil"/>
+              <w:right w:val="nil"/>
+            </w:tcBorders>
+            <w:shd w:val="clear" w:color="auto" w:fill="auto"/>
+            <w:noWrap/>
+            <w:vAlign w:val="center"/>
+            <w:hideMark/>
+          </w:tcPr>
+          <w:p>
+            <w:pPr>
+              <w:spacing w:after="0" w:line="240" w:lineRule="auto"/>
+              <w:jc w:val="center"/>
+              <w:rPr>
+                <w:rFonts w:ascii="Times New Roman" w:eastAsia="Times New Roman" w:hAnsi="Times New Roman" w:cs="Times New Roman"/>
+                <w:sz w:val="12"/>
+                <w:szCs w:val="12"/>
+              </w:rPr>
+            </w:pPr>
+          </w:p>
+        </w:tc>
+        <w:tc>
+          <w:tcPr>
+            <w:tcW w:w="1350" w:type="dxa"/>
+            <w:tcBorders>
+              <w:top w:val="nil"/>
+              <w:left w:val="nil"/>
+              <w:bottom w:val="nil"/>
+              <w:right w:val="nil"/>
+            </w:tcBorders>
+            <w:shd w:val="clear" w:color="auto" w:fill="auto"/>
+            <w:noWrap/>
+            <w:vAlign w:val="center"/>
+            <w:hideMark/>
+          </w:tcPr>
+          <w:p>
+            <w:pPr>
+              <w:spacing w:after="0" w:line="240" w:lineRule="auto"/>
+              <w:jc w:val="center"/>
+              <w:rPr>
+                <w:rFonts w:ascii="Times New Roman" w:eastAsia="Times New Roman" w:hAnsi="Times New Roman" w:cs="Times New Roman"/>
+                <w:sz w:val="12"/>
+                <w:szCs w:val="12"/>
+              </w:rPr>
+            </w:pPr>
+          </w:p>
+        </w:tc>
+        <w:tc>
+          <w:tcPr>
+            <w:tcW w:w="1440" w:type="dxa"/>
+            <w:tcBorders>
+              <w:top w:val="nil"/>
+              <w:left w:val="nil"/>
+              <w:bottom w:val="nil"/>
+              <w:right w:val="nil"/>
+            </w:tcBorders>
+            <w:shd w:val="clear" w:color="auto" w:fill="auto"/>
+            <w:noWrap/>
+            <w:vAlign w:val="center"/>
+            <w:hideMark/>
+          </w:tcPr>
+          <w:p>
+            <w:pPr>
+              <w:spacing w:after="0" w:line="240" w:lineRule="auto"/>
+              <w:jc w:val="center"/>
+              <w:rPr>
+                <w:rFonts w:ascii="Times New Roman" w:eastAsia="Times New Roman" w:hAnsi="Times New Roman" w:cs="Times New Roman"/>
+                <w:sz w:val="12"/>
+                <w:szCs w:val="12"/>
+              </w:rPr>
+            </w:pPr>
+          </w:p>
+        </w:tc>
+      </w:tr>
+      <w:tr>
+        <w:trPr>
+          <w:trHeight w:val="288"/>
+        </w:trPr>
+        <w:tc>
+          <w:tcPr>
+            <w:tcW w:w="1350" w:type="dxa"/>
+            <w:tcBorders>
+              <w:top w:val="nil"/>
+              <w:left w:val="nil"/>
+              <w:bottom w:val="nil"/>
+              <w:right w:val="nil"/>
+            </w:tcBorders>
+            <w:shd w:val="clear" w:color="auto" w:fill="auto"/>
+            <w:noWrap/>
+            <w:vAlign w:val="center"/>
+            <w:hideMark/>
+          </w:tcPr>
+          <w:p>
+            <w:pPr>
+              <w:spacing w:after="0" w:line="240" w:lineRule="auto"/>
+              <w:rPr>
+                <w:rFonts w:ascii="Calibri" w:eastAsia="Times New Roman" w:hAnsi="Calibri" w:cs="Calibri"/>
+                <w:color w:val="000000"/>
+                <w:sz w:val="12"/>
+                <w:szCs w:val="12"/>
+              </w:rPr>
+            </w:pPr>
+            <w:r>
+              <w:rPr>
+                <w:rFonts w:ascii="Calibri" w:eastAsia="Times New Roman" w:hAnsi="Calibri" w:cs="Calibri"/>
+                <w:color w:val="000000"/>
+                <w:sz w:val="12"/>
+                <w:szCs w:val="12"/>
+              </w:rPr>
+              <w:t>(Sample ID 3 here)</w:t>
+            </w:r>
+          </w:p>
+        </w:tc>
+        <w:tc>
+          <w:tcPr>
+            <w:tcW w:w="1170" w:type="dxa"/>
+            <w:tcBorders>
+              <w:top w:val="nil"/>
+              <w:left w:val="nil"/>
+              <w:bottom w:val="nil"/>
+              <w:right w:val="nil"/>
+            </w:tcBorders>
+            <w:shd w:val="clear" w:color="auto" w:fill="auto"/>
+            <w:noWrap/>
+            <w:vAlign w:val="center"/>
+            <w:hideMark/>
+          </w:tcPr>
+          <w:p>
+            <w:pPr>
+              <w:spacing w:after="0" w:line="240" w:lineRule="auto"/>
+              <w:rPr>
+                <w:rFonts w:ascii="Calibri" w:eastAsia="Times New Roman" w:hAnsi="Calibri" w:cs="Calibri"/>
+                <w:color w:val="000000"/>
+                <w:sz w:val="12"/>
+                <w:szCs w:val="12"/>
+              </w:rPr>
+            </w:pPr>
+          </w:p>
+        </w:tc>
+        <w:tc>
+          <w:tcPr>
+            <w:tcW w:w="900" w:type="dxa"/>
+            <w:tcBorders>
+              <w:top w:val="nil"/>
+              <w:left w:val="nil"/>
+              <w:bottom w:val="nil"/>
+              <w:right w:val="nil"/>
+            </w:tcBorders>
+            <w:shd w:val="clear" w:color="auto" w:fill="auto"/>
+            <w:noWrap/>
+            <w:vAlign w:val="center"/>
+            <w:hideMark/>
+          </w:tcPr>
+          <w:p>
+            <w:pPr>
+              <w:spacing w:after="0" w:line="240" w:lineRule="auto"/>
+              <w:jc w:val="center"/>
+              <w:rPr>
+                <w:rFonts w:ascii="Times New Roman" w:eastAsia="Times New Roman" w:hAnsi="Times New Roman" w:cs="Times New Roman"/>
+                <w:sz w:val="12"/>
+                <w:szCs w:val="12"/>
+              </w:rPr>
+            </w:pPr>
+          </w:p>
+        </w:tc>
+        <w:tc>
+          <w:tcPr>
+            <w:tcW w:w="900" w:type="dxa"/>
+            <w:tcBorders>
+              <w:top w:val="nil"/>
+              <w:left w:val="nil"/>
+              <w:bottom w:val="nil"/>
+              <w:right w:val="nil"/>
+            </w:tcBorders>
+            <w:shd w:val="clear" w:color="auto" w:fill="auto"/>
+            <w:noWrap/>
+            <w:vAlign w:val="center"/>
+            <w:hideMark/>
+          </w:tcPr>
+          <w:p>
+            <w:pPr>
+              <w:spacing w:after="0" w:line="240" w:lineRule="auto"/>
+              <w:jc w:val="center"/>
+              <w:rPr>
+                <w:rFonts w:ascii="Times New Roman" w:eastAsia="Times New Roman" w:hAnsi="Times New Roman" w:cs="Times New Roman"/>
+                <w:sz w:val="12"/>
+                <w:szCs w:val="12"/>
+              </w:rPr>
+            </w:pPr>
+          </w:p>
+        </w:tc>
+        <w:tc>
+          <w:tcPr>
+            <w:tcW w:w="1350" w:type="dxa"/>
+            <w:tcBorders>
+              <w:top w:val="nil"/>
+              <w:left w:val="nil"/>
+              <w:bottom w:val="nil"/>
+              <w:right w:val="nil"/>
+            </w:tcBorders>
+            <w:shd w:val="clear" w:color="auto" w:fill="auto"/>
+            <w:noWrap/>
+            <w:vAlign w:val="center"/>
+            <w:hideMark/>
+          </w:tcPr>
+          <w:p>
+            <w:pPr>
+              <w:spacing w:after="0" w:line="240" w:lineRule="auto"/>
+              <w:jc w:val="center"/>
+              <w:rPr>
+                <w:rFonts w:ascii="Times New Roman" w:eastAsia="Times New Roman" w:hAnsi="Times New Roman" w:cs="Times New Roman"/>
+                <w:sz w:val="12"/>
+                <w:szCs w:val="12"/>
+              </w:rPr>
+            </w:pPr>
+          </w:p>
+        </w:tc>
+        <w:tc>
+          <w:tcPr>
+            <w:tcW w:w="1350" w:type="dxa"/>
+            <w:tcBorders>
+              <w:top w:val="nil"/>
+              <w:left w:val="nil"/>
+              <w:bottom w:val="nil"/>
+              <w:right w:val="nil"/>
+            </w:tcBorders>
+            <w:shd w:val="clear" w:color="auto" w:fill="auto"/>
+            <w:noWrap/>
+            <w:vAlign w:val="center"/>
+            <w:hideMark/>
+          </w:tcPr>
+          <w:p>
+            <w:pPr>
+              <w:spacing w:after="0" w:line="240" w:lineRule="auto"/>
+              <w:jc w:val="center"/>
+              <w:rPr>
+                <w:rFonts w:ascii="Times New Roman" w:eastAsia="Times New Roman" w:hAnsi="Times New Roman" w:cs="Times New Roman"/>
+                <w:sz w:val="12"/>
+                <w:szCs w:val="12"/>
+              </w:rPr>
+            </w:pPr>
+          </w:p>
+        </w:tc>
+        <w:tc>
+          <w:tcPr>
+            <w:tcW w:w="1440" w:type="dxa"/>
+            <w:tcBorders>
+              <w:top w:val="nil"/>
+              <w:left w:val="nil"/>
+              <w:bottom w:val="nil"/>
+              <w:right w:val="nil"/>
+            </w:tcBorders>
+            <w:shd w:val="clear" w:color="auto" w:fill="auto"/>
+            <w:noWrap/>
+            <w:vAlign w:val="center"/>
+            <w:hideMark/>
+          </w:tcPr>
+          <w:p>
+            <w:pPr>
+              <w:spacing w:after="0" w:line="240" w:lineRule="auto"/>
+              <w:jc w:val="center"/>
+              <w:rPr>
+                <w:rFonts w:ascii="Times New Roman" w:eastAsia="Times New Roman" w:hAnsi="Times New Roman" w:cs="Times New Roman"/>
+                <w:sz w:val="12"/>
+                <w:szCs w:val="12"/>
+              </w:rPr>
+            </w:pPr>
+          </w:p>
+        </w:tc>
+      </w:tr>
+      <w:tr>
+        <w:trPr>
+          <w:trHeight w:val="288"/>
+        </w:trPr>
+        <w:tc>
+          <w:tcPr>
+            <w:tcW w:w="1350" w:type="dxa"/>
+            <w:tcBorders>
+              <w:top w:val="nil"/>
+              <w:left w:val="nil"/>
+              <w:bottom w:val="nil"/>
+              <w:right w:val="nil"/>
+            </w:tcBorders>
+            <w:shd w:val="clear" w:color="auto" w:fill="auto"/>
+            <w:noWrap/>
+            <w:vAlign w:val="center"/>
+            <w:hideMark/>
+          </w:tcPr>
+          <w:p>
+            <w:pPr>
+              <w:spacing w:after="0" w:line="240" w:lineRule="auto"/>
+              <w:rPr>
+                <w:rFonts w:ascii="Calibri" w:eastAsia="Times New Roman" w:hAnsi="Calibri" w:cs="Calibri"/>
+                <w:color w:val="000000"/>
+                <w:sz w:val="12"/>
+                <w:szCs w:val="12"/>
+              </w:rPr>
+            </w:pPr>
+            <w:r>
+              <w:rPr>
+                <w:rFonts w:ascii="Calibri" w:eastAsia="Times New Roman" w:hAnsi="Calibri" w:cs="Calibri"/>
+                <w:color w:val="000000"/>
+                <w:sz w:val="12"/>
+                <w:szCs w:val="12"/>
+              </w:rPr>
+              <w:t>(Sample ID 4 here)</w:t>
+            </w:r>
+          </w:p>
+        </w:tc>
+        <w:tc>
+          <w:tcPr>
+            <w:tcW w:w="1170" w:type="dxa"/>
+            <w:tcBorders>
+              <w:top w:val="nil"/>
+              <w:left w:val="nil"/>
+              <w:bottom w:val="nil"/>
+              <w:right w:val="nil"/>
+            </w:tcBorders>
+            <w:shd w:val="clear" w:color="auto" w:fill="auto"/>
+            <w:noWrap/>
+            <w:vAlign w:val="center"/>
+            <w:hideMark/>
+          </w:tcPr>
+          <w:p>
+            <w:pPr>
+              <w:spacing w:after="0" w:line="240" w:lineRule="auto"/>
+              <w:rPr>
+                <w:rFonts w:ascii="Calibri" w:eastAsia="Times New Roman" w:hAnsi="Calibri" w:cs="Calibri"/>
+                <w:color w:val="000000"/>
+                <w:sz w:val="12"/>
+                <w:szCs w:val="12"/>
+              </w:rPr>
+            </w:pPr>
+          </w:p>
+        </w:tc>
+        <w:tc>
+          <w:tcPr>
+            <w:tcW w:w="900" w:type="dxa"/>
+            <w:tcBorders>
+              <w:top w:val="nil"/>
+              <w:left w:val="nil"/>
+              <w:bottom w:val="nil"/>
+              <w:right w:val="nil"/>
+            </w:tcBorders>
+            <w:shd w:val="clear" w:color="auto" w:fill="auto"/>
+            <w:noWrap/>
+            <w:vAlign w:val="center"/>
+            <w:hideMark/>
+          </w:tcPr>
+          <w:p>
+            <w:pPr>
+              <w:spacing w:after="0" w:line="240" w:lineRule="auto"/>
+              <w:jc w:val="center"/>
+              <w:rPr>
+                <w:rFonts w:ascii="Times New Roman" w:eastAsia="Times New Roman" w:hAnsi="Times New Roman" w:cs="Times New Roman"/>
+                <w:sz w:val="12"/>
+                <w:szCs w:val="12"/>
+              </w:rPr>
+            </w:pPr>
+          </w:p>
+        </w:tc>
+        <w:tc>
+          <w:tcPr>
+            <w:tcW w:w="900" w:type="dxa"/>
+            <w:tcBorders>
+              <w:top w:val="nil"/>
+              <w:left w:val="nil"/>
+              <w:bottom w:val="nil"/>
+              <w:right w:val="nil"/>
+            </w:tcBorders>
+            <w:shd w:val="clear" w:color="auto" w:fill="auto"/>
+            <w:noWrap/>
+            <w:vAlign w:val="center"/>
+            <w:hideMark/>
+          </w:tcPr>
+          <w:p>
+            <w:pPr>
+              <w:spacing w:after="0" w:line="240" w:lineRule="auto"/>
+              <w:jc w:val="center"/>
+              <w:rPr>
+                <w:rFonts w:ascii="Times New Roman" w:eastAsia="Times New Roman" w:hAnsi="Times New Roman" w:cs="Times New Roman"/>
+                <w:sz w:val="12"/>
+                <w:szCs w:val="12"/>
+              </w:rPr>
+            </w:pPr>
+          </w:p>
+        </w:tc>
+        <w:tc>
+          <w:tcPr>
+            <w:tcW w:w="1350" w:type="dxa"/>
+            <w:tcBorders>
+              <w:top w:val="nil"/>
+              <w:left w:val="nil"/>
+              <w:bottom w:val="nil"/>
+              <w:right w:val="nil"/>
+            </w:tcBorders>
+            <w:shd w:val="clear" w:color="auto" w:fill="auto"/>
+            <w:noWrap/>
+            <w:vAlign w:val="center"/>
+            <w:hideMark/>
+          </w:tcPr>
+          <w:p>
+            <w:pPr>
+              <w:spacing w:after="0" w:line="240" w:lineRule="auto"/>
+              <w:jc w:val="center"/>
+              <w:rPr>
+                <w:rFonts w:ascii="Times New Roman" w:eastAsia="Times New Roman" w:hAnsi="Times New Roman" w:cs="Times New Roman"/>
+                <w:sz w:val="12"/>
+                <w:szCs w:val="12"/>
+              </w:rPr>
+            </w:pPr>
+          </w:p>
+        </w:tc>
+        <w:tc>
+          <w:tcPr>
+            <w:tcW w:w="1350" w:type="dxa"/>
+            <w:tcBorders>
+              <w:top w:val="nil"/>
+              <w:left w:val="nil"/>
+              <w:bottom w:val="nil"/>
+              <w:right w:val="nil"/>
+            </w:tcBorders>
+            <w:shd w:val="clear" w:color="auto" w:fill="auto"/>
+            <w:noWrap/>
+            <w:vAlign w:val="center"/>
+            <w:hideMark/>
+          </w:tcPr>
+          <w:p>
+            <w:pPr>
+              <w:spacing w:after="0" w:line="240" w:lineRule="auto"/>
+              <w:jc w:val="center"/>
+              <w:rPr>
+                <w:rFonts w:ascii="Times New Roman" w:eastAsia="Times New Roman" w:hAnsi="Times New Roman" w:cs="Times New Roman"/>
+                <w:sz w:val="12"/>
+                <w:szCs w:val="12"/>
+              </w:rPr>
+            </w:pPr>
+          </w:p>
+        </w:tc>
+        <w:tc>
+          <w:tcPr>
+            <w:tcW w:w="1440" w:type="dxa"/>
+            <w:tcBorders>
+              <w:top w:val="nil"/>
+              <w:left w:val="nil"/>
+              <w:bottom w:val="nil"/>
+              <w:right w:val="nil"/>
+            </w:tcBorders>
+            <w:shd w:val="clear" w:color="auto" w:fill="auto"/>
+            <w:noWrap/>
+            <w:vAlign w:val="center"/>
+            <w:hideMark/>
+          </w:tcPr>
+          <w:p>
+            <w:pPr>
+              <w:spacing w:after="0" w:line="240" w:lineRule="auto"/>
+              <w:jc w:val="center"/>
+              <w:rPr>
+                <w:rFonts w:ascii="Times New Roman" w:eastAsia="Times New Roman" w:hAnsi="Times New Roman" w:cs="Times New Roman"/>
+                <w:sz w:val="12"/>
+                <w:szCs w:val="12"/>
+              </w:rPr>
+            </w:pPr>
+          </w:p>
+        </w:tc>
+      </w:tr>
+    </w:tbl>
+    <w:p>
+      <w:r>
+        <w:t xml:space="preserve">The file has the same name as the html report, but a “txt” suffix. </w:t>
+      </w:r>
     </w:p>
     <w:p>
       <w:pPr>
         <w:pStyle w:val="Heading1"/>
       </w:pPr>
-      <w:bookmarkStart w:id="5" w:name="_Toc522844673"/>
       <w:r>
         <w:t>Save/load the batch data in R data set</w:t>
       </w:r>
@@ -2986,6 +4953,7 @@
     </w:p>
     <w:p>
       <w:r>
+        <w:lastRenderedPageBreak/>
         <w:t>One thing to mention is that we need to rerun the fitting after combining the two batches of data.</w:t>
       </w:r>
     </w:p>
@@ -4022,7 +5990,7 @@
 </file>
 
 <file path=customXml/itemProps1.xml><?xml version="1.0" encoding="utf-8"?>
-<ds:datastoreItem xmlns:ds="http://schemas.openxmlformats.org/officeDocument/2006/customXml" ds:itemID="{B675CD52-3740-48AA-85F5-5D77A1EBE372}">
+<ds:datastoreItem xmlns:ds="http://schemas.openxmlformats.org/officeDocument/2006/customXml" ds:itemID="{F44CD54B-03EC-4034-9E17-73DE65252815}">
   <ds:schemaRefs>
     <ds:schemaRef ds:uri="http://schemas.openxmlformats.org/officeDocument/2006/bibliography"/>
   </ds:schemaRefs>

</xml_diff>